<commit_message>
updated Oct 23 2018
</commit_message>
<xml_diff>
--- a/cv/CV Sept 18.docx
+++ b/cv/CV Sept 18.docx
@@ -177,7 +177,21 @@
           <w:sz w:val="22"/>
           <w:szCs w:val="22"/>
         </w:rPr>
-        <w:t>My current research topic is on automating the segmentation of subcortical structures in macaque brains</w:t>
+        <w:t xml:space="preserve">My current research topic is on </w:t>
+      </w:r>
+      <w:r>
+        <w:rPr>
+          <w:sz w:val="22"/>
+          <w:szCs w:val="22"/>
+        </w:rPr>
+        <w:t>training neural networks to learn</w:t>
+      </w:r>
+      <w:r>
+        <w:rPr>
+          <w:sz w:val="22"/>
+          <w:szCs w:val="22"/>
+        </w:rPr>
+        <w:t xml:space="preserve"> the segmentation of subcortical structures in macaque brains</w:t>
       </w:r>
       <w:r>
         <w:rPr>
@@ -212,7 +226,42 @@
           <w:sz w:val="22"/>
           <w:szCs w:val="22"/>
         </w:rPr>
-        <w:t>image processing in neuroimaging, and data cleaning for mobile crowdsensing. Future research interests are in applications of deep learning in data cleaning.</w:t>
+        <w:t xml:space="preserve">image processing in neuroimaging, and data cleaning for mobile crowdsensing. Future research interests are in </w:t>
+      </w:r>
+      <w:r>
+        <w:rPr>
+          <w:sz w:val="22"/>
+          <w:szCs w:val="22"/>
+        </w:rPr>
+        <w:t xml:space="preserve">biomedical </w:t>
+      </w:r>
+      <w:r>
+        <w:rPr>
+          <w:sz w:val="22"/>
+          <w:szCs w:val="22"/>
+        </w:rPr>
+        <w:t xml:space="preserve">applications of </w:t>
+      </w:r>
+      <w:r>
+        <w:rPr>
+          <w:sz w:val="22"/>
+          <w:szCs w:val="22"/>
+        </w:rPr>
+        <w:t>machine</w:t>
+      </w:r>
+      <w:r>
+        <w:rPr>
+          <w:sz w:val="22"/>
+          <w:szCs w:val="22"/>
+        </w:rPr>
+        <w:t xml:space="preserve"> learning</w:t>
+      </w:r>
+      <w:r>
+        <w:rPr>
+          <w:sz w:val="22"/>
+          <w:szCs w:val="22"/>
+        </w:rPr>
+        <w:t xml:space="preserve"> such as robotics and vision.</w:t>
       </w:r>
     </w:p>
     <w:p>
@@ -437,33 +486,444 @@
           <w:szCs w:val="22"/>
         </w:rPr>
         <w:t>, Neuroscience</w:t>
+      </w:r>
+    </w:p>
+    <w:p>
+      <w:pPr>
+        <w:pStyle w:val="Default"/>
+        <w:jc w:val="both"/>
+        <w:rPr>
+          <w:sz w:val="22"/>
+          <w:szCs w:val="22"/>
+        </w:rPr>
+      </w:pPr>
+    </w:p>
+    <w:p>
+      <w:pPr>
+        <w:pStyle w:val="Default"/>
+        <w:jc w:val="both"/>
+        <w:rPr>
+          <w:b/>
+          <w:sz w:val="22"/>
+          <w:szCs w:val="22"/>
+          <w:u w:val="single"/>
+        </w:rPr>
+      </w:pPr>
+      <w:r>
+        <w:rPr>
+          <w:b/>
+          <w:sz w:val="22"/>
+          <w:szCs w:val="22"/>
+          <w:u w:val="single"/>
+        </w:rPr>
+        <w:t>PRESENTATIONS, PRECEDINGS, AND PAPERS</w:t>
+      </w:r>
+    </w:p>
+    <w:p>
+      <w:pPr>
+        <w:pStyle w:val="Default"/>
+        <w:jc w:val="both"/>
+        <w:rPr>
+          <w:sz w:val="22"/>
+          <w:szCs w:val="22"/>
+        </w:rPr>
+      </w:pPr>
+      <w:r>
+        <w:rPr>
+          <w:i/>
+          <w:sz w:val="22"/>
+          <w:szCs w:val="22"/>
+        </w:rPr>
+        <w:t>Reputation-Aware Data Fusion and Malicious Participant Detection in Mobile Crowdsensing</w:t>
+      </w:r>
+      <w:r>
+        <w:rPr>
+          <w:sz w:val="22"/>
+          <w:szCs w:val="22"/>
+        </w:rPr>
+        <w:t xml:space="preserve"> (Submitted)</w:t>
       </w:r>
       <w:bookmarkStart w:id="0" w:name="_GoBack"/>
       <w:bookmarkEnd w:id="0"/>
-    </w:p>
-    <w:p>
-      <w:pPr>
-        <w:pStyle w:val="Default"/>
-        <w:jc w:val="both"/>
-        <w:rPr>
-          <w:sz w:val="22"/>
-          <w:szCs w:val="22"/>
-        </w:rPr>
-      </w:pPr>
-    </w:p>
-    <w:p>
-      <w:pPr>
-        <w:pStyle w:val="Default"/>
-        <w:jc w:val="both"/>
-        <w:rPr>
-          <w:b/>
-          <w:bCs/>
+      <w:r>
+        <w:rPr>
+          <w:sz w:val="22"/>
+          <w:szCs w:val="22"/>
+        </w:rPr>
+        <w:t xml:space="preserve">      Seattle, WA</w:t>
+      </w:r>
+    </w:p>
+    <w:p>
+      <w:pPr>
+        <w:pStyle w:val="Default"/>
+        <w:jc w:val="both"/>
+        <w:rPr>
+          <w:sz w:val="22"/>
+          <w:szCs w:val="22"/>
+        </w:rPr>
+      </w:pPr>
+      <w:r>
+        <w:rPr>
+          <w:sz w:val="22"/>
+          <w:szCs w:val="22"/>
+        </w:rPr>
+        <w:t xml:space="preserve">IEEE Big Data 2018, </w:t>
+      </w:r>
+      <w:proofErr w:type="spellStart"/>
+      <w:r>
+        <w:rPr>
+          <w:sz w:val="22"/>
+          <w:szCs w:val="22"/>
+        </w:rPr>
+        <w:t>BigCyber</w:t>
+      </w:r>
+      <w:proofErr w:type="spellEnd"/>
+      <w:r>
+        <w:rPr>
+          <w:sz w:val="22"/>
+          <w:szCs w:val="22"/>
+        </w:rPr>
+        <w:t xml:space="preserve"> Workshop</w:t>
+      </w:r>
+      <w:r>
+        <w:rPr>
+          <w:sz w:val="22"/>
+          <w:szCs w:val="22"/>
+        </w:rPr>
+        <w:tab/>
+      </w:r>
+      <w:r>
+        <w:rPr>
+          <w:sz w:val="22"/>
+          <w:szCs w:val="22"/>
+        </w:rPr>
+        <w:tab/>
+      </w:r>
+      <w:r>
+        <w:rPr>
+          <w:sz w:val="22"/>
+          <w:szCs w:val="22"/>
+        </w:rPr>
+        <w:tab/>
+      </w:r>
+      <w:r>
+        <w:rPr>
+          <w:sz w:val="22"/>
+          <w:szCs w:val="22"/>
+        </w:rPr>
+        <w:tab/>
+      </w:r>
+      <w:r>
+        <w:rPr>
+          <w:sz w:val="22"/>
+          <w:szCs w:val="22"/>
+        </w:rPr>
+        <w:tab/>
+      </w:r>
+      <w:r>
+        <w:rPr>
+          <w:sz w:val="22"/>
+          <w:szCs w:val="22"/>
+        </w:rPr>
+        <w:tab/>
+      </w:r>
+      <w:proofErr w:type="gramStart"/>
+      <w:r>
+        <w:rPr>
+          <w:sz w:val="22"/>
+          <w:szCs w:val="22"/>
+        </w:rPr>
+        <w:tab/>
+        <w:t xml:space="preserve">  December</w:t>
+      </w:r>
+      <w:proofErr w:type="gramEnd"/>
+      <w:r>
+        <w:rPr>
+          <w:sz w:val="22"/>
+          <w:szCs w:val="22"/>
+        </w:rPr>
+        <w:t xml:space="preserve"> 10-13, 2018</w:t>
+      </w:r>
+    </w:p>
+    <w:p>
+      <w:pPr>
+        <w:pStyle w:val="Default"/>
+        <w:jc w:val="both"/>
+        <w:rPr>
+          <w:b/>
           <w:sz w:val="22"/>
           <w:szCs w:val="22"/>
           <w:u w:val="single"/>
         </w:rPr>
       </w:pPr>
-      <w:r>
+    </w:p>
+    <w:p>
+      <w:pPr>
+        <w:pStyle w:val="Default"/>
+        <w:jc w:val="both"/>
+        <w:rPr>
+          <w:sz w:val="22"/>
+          <w:szCs w:val="22"/>
+        </w:rPr>
+      </w:pPr>
+      <w:r>
+        <w:rPr>
+          <w:i/>
+          <w:sz w:val="22"/>
+          <w:szCs w:val="22"/>
+        </w:rPr>
+        <w:t>Adapting the CIVET Pipeline to Rhesus Macaque Brains</w:t>
+      </w:r>
+      <w:r>
+        <w:rPr>
+          <w:sz w:val="22"/>
+          <w:szCs w:val="22"/>
+        </w:rPr>
+        <w:tab/>
+      </w:r>
+      <w:r>
+        <w:rPr>
+          <w:sz w:val="22"/>
+          <w:szCs w:val="22"/>
+        </w:rPr>
+        <w:tab/>
+      </w:r>
+      <w:r>
+        <w:rPr>
+          <w:sz w:val="22"/>
+          <w:szCs w:val="22"/>
+        </w:rPr>
+        <w:tab/>
+      </w:r>
+      <w:r>
+        <w:rPr>
+          <w:sz w:val="22"/>
+          <w:szCs w:val="22"/>
+        </w:rPr>
+        <w:tab/>
+      </w:r>
+      <w:r>
+        <w:rPr>
+          <w:sz w:val="22"/>
+          <w:szCs w:val="22"/>
+        </w:rPr>
+        <w:tab/>
+      </w:r>
+      <w:r>
+        <w:rPr>
+          <w:sz w:val="22"/>
+          <w:szCs w:val="22"/>
+        </w:rPr>
+        <w:tab/>
+        <w:t xml:space="preserve">         </w:t>
+      </w:r>
+      <w:r>
+        <w:rPr>
+          <w:sz w:val="22"/>
+          <w:szCs w:val="22"/>
+        </w:rPr>
+        <w:tab/>
+        <w:t xml:space="preserve">      Raleigh, NC</w:t>
+      </w:r>
+    </w:p>
+    <w:p>
+      <w:pPr>
+        <w:pStyle w:val="Default"/>
+        <w:jc w:val="both"/>
+        <w:rPr>
+          <w:sz w:val="22"/>
+          <w:szCs w:val="22"/>
+        </w:rPr>
+      </w:pPr>
+      <w:r>
+        <w:rPr>
+          <w:sz w:val="22"/>
+          <w:szCs w:val="22"/>
+        </w:rPr>
+        <w:t>State of North Carolina Undergraduate Research Symposium</w:t>
+      </w:r>
+      <w:r>
+        <w:rPr>
+          <w:sz w:val="22"/>
+          <w:szCs w:val="22"/>
+        </w:rPr>
+        <w:tab/>
+      </w:r>
+      <w:r>
+        <w:rPr>
+          <w:sz w:val="22"/>
+          <w:szCs w:val="22"/>
+        </w:rPr>
+        <w:tab/>
+      </w:r>
+      <w:r>
+        <w:rPr>
+          <w:sz w:val="22"/>
+          <w:szCs w:val="22"/>
+        </w:rPr>
+        <w:tab/>
+      </w:r>
+      <w:r>
+        <w:rPr>
+          <w:sz w:val="22"/>
+          <w:szCs w:val="22"/>
+        </w:rPr>
+        <w:tab/>
+      </w:r>
+      <w:r>
+        <w:rPr>
+          <w:sz w:val="22"/>
+          <w:szCs w:val="22"/>
+        </w:rPr>
+        <w:tab/>
+        <w:t xml:space="preserve">       November 10, 2018</w:t>
+      </w:r>
+    </w:p>
+    <w:p>
+      <w:pPr>
+        <w:pStyle w:val="Default"/>
+        <w:jc w:val="both"/>
+        <w:rPr>
+          <w:sz w:val="22"/>
+          <w:szCs w:val="22"/>
+        </w:rPr>
+      </w:pPr>
+    </w:p>
+    <w:p>
+      <w:pPr>
+        <w:pStyle w:val="Default"/>
+        <w:jc w:val="both"/>
+        <w:rPr>
+          <w:sz w:val="22"/>
+          <w:szCs w:val="22"/>
+        </w:rPr>
+      </w:pPr>
+      <w:r>
+        <w:rPr>
+          <w:i/>
+          <w:sz w:val="22"/>
+          <w:szCs w:val="22"/>
+        </w:rPr>
+        <w:t>Adapting the CIVET Pipeline for Macaque Brains</w:t>
+      </w:r>
+      <w:r>
+        <w:rPr>
+          <w:sz w:val="22"/>
+          <w:szCs w:val="22"/>
+        </w:rPr>
+        <w:tab/>
+      </w:r>
+      <w:r>
+        <w:rPr>
+          <w:sz w:val="22"/>
+          <w:szCs w:val="22"/>
+        </w:rPr>
+        <w:tab/>
+      </w:r>
+      <w:r>
+        <w:rPr>
+          <w:sz w:val="22"/>
+          <w:szCs w:val="22"/>
+        </w:rPr>
+        <w:tab/>
+      </w:r>
+      <w:r>
+        <w:rPr>
+          <w:sz w:val="22"/>
+          <w:szCs w:val="22"/>
+        </w:rPr>
+        <w:tab/>
+      </w:r>
+      <w:r>
+        <w:rPr>
+          <w:sz w:val="22"/>
+          <w:szCs w:val="22"/>
+        </w:rPr>
+        <w:tab/>
+      </w:r>
+      <w:r>
+        <w:rPr>
+          <w:sz w:val="22"/>
+          <w:szCs w:val="22"/>
+        </w:rPr>
+        <w:tab/>
+      </w:r>
+      <w:r>
+        <w:rPr>
+          <w:sz w:val="22"/>
+          <w:szCs w:val="22"/>
+        </w:rPr>
+        <w:tab/>
+        <w:t xml:space="preserve">Chapel Hill, NC </w:t>
+      </w:r>
+    </w:p>
+    <w:p>
+      <w:pPr>
+        <w:pStyle w:val="Default"/>
+        <w:jc w:val="both"/>
+        <w:rPr>
+          <w:sz w:val="22"/>
+          <w:szCs w:val="22"/>
+        </w:rPr>
+      </w:pPr>
+      <w:r>
+        <w:rPr>
+          <w:sz w:val="22"/>
+          <w:szCs w:val="22"/>
+        </w:rPr>
+        <w:t xml:space="preserve">University of North Carolina Computer Science Research Symposium </w:t>
+      </w:r>
+      <w:r>
+        <w:rPr>
+          <w:sz w:val="22"/>
+          <w:szCs w:val="22"/>
+        </w:rPr>
+        <w:tab/>
+      </w:r>
+      <w:r>
+        <w:rPr>
+          <w:sz w:val="22"/>
+          <w:szCs w:val="22"/>
+        </w:rPr>
+        <w:tab/>
+      </w:r>
+      <w:r>
+        <w:rPr>
+          <w:sz w:val="22"/>
+          <w:szCs w:val="22"/>
+        </w:rPr>
+        <w:tab/>
+      </w:r>
+      <w:r>
+        <w:rPr>
+          <w:sz w:val="22"/>
+          <w:szCs w:val="22"/>
+        </w:rPr>
+        <w:tab/>
+      </w:r>
+      <w:r>
+        <w:rPr>
+          <w:sz w:val="22"/>
+          <w:szCs w:val="22"/>
+        </w:rPr>
+        <w:tab/>
+        <w:t xml:space="preserve">         May 2018</w:t>
+      </w:r>
+    </w:p>
+    <w:p>
+      <w:pPr>
+        <w:pStyle w:val="Default"/>
+        <w:jc w:val="both"/>
+        <w:rPr>
+          <w:sz w:val="22"/>
+          <w:szCs w:val="22"/>
+        </w:rPr>
+      </w:pPr>
+    </w:p>
+    <w:p>
+      <w:pPr>
+        <w:pStyle w:val="Default"/>
+        <w:jc w:val="both"/>
         <w:rPr>
           <w:b/>
           <w:bCs/>
@@ -471,6 +931,15 @@
           <w:szCs w:val="22"/>
           <w:u w:val="single"/>
         </w:rPr>
+      </w:pPr>
+      <w:r>
+        <w:rPr>
+          <w:b/>
+          <w:bCs/>
+          <w:sz w:val="22"/>
+          <w:szCs w:val="22"/>
+          <w:u w:val="single"/>
+        </w:rPr>
         <w:t>RESEARCH EXPERIENCE</w:t>
       </w:r>
     </w:p>
@@ -1207,7 +1676,23 @@
           <w:sz w:val="22"/>
           <w:szCs w:val="22"/>
         </w:rPr>
-        <w:t>, and Sun-Hyung Kim, PhD</w:t>
+        <w:t xml:space="preserve">, and </w:t>
+      </w:r>
+      <w:r>
+        <w:rPr>
+          <w:bCs/>
+          <w:sz w:val="22"/>
+          <w:szCs w:val="22"/>
+        </w:rPr>
+        <w:t xml:space="preserve">Dr. </w:t>
+      </w:r>
+      <w:r>
+        <w:rPr>
+          <w:bCs/>
+          <w:sz w:val="22"/>
+          <w:szCs w:val="22"/>
+        </w:rPr>
+        <w:t>Sun-Hyung Kim</w:t>
       </w:r>
     </w:p>
     <w:p>
@@ -1423,14 +1908,6 @@
           <w:szCs w:val="22"/>
         </w:rPr>
       </w:pPr>
-      <w:r>
-        <w:rPr>
-          <w:bCs/>
-          <w:sz w:val="22"/>
-          <w:szCs w:val="22"/>
-        </w:rPr>
-        <w:t xml:space="preserve">Professor: Dr. David </w:t>
-      </w:r>
       <w:proofErr w:type="spellStart"/>
       <w:r>
         <w:rPr>
@@ -1438,6 +1915,24 @@
           <w:sz w:val="22"/>
           <w:szCs w:val="22"/>
         </w:rPr>
+        <w:t>Intructor</w:t>
+      </w:r>
+      <w:proofErr w:type="spellEnd"/>
+      <w:r>
+        <w:rPr>
+          <w:bCs/>
+          <w:sz w:val="22"/>
+          <w:szCs w:val="22"/>
+        </w:rPr>
+        <w:t xml:space="preserve">: Dr. David </w:t>
+      </w:r>
+      <w:proofErr w:type="spellStart"/>
+      <w:r>
+        <w:rPr>
+          <w:bCs/>
+          <w:sz w:val="22"/>
+          <w:szCs w:val="22"/>
+        </w:rPr>
         <w:t>Plaisted</w:t>
       </w:r>
       <w:proofErr w:type="spellEnd"/>
@@ -1859,25 +2354,52 @@
           <w:sz w:val="22"/>
           <w:szCs w:val="22"/>
         </w:rPr>
-        <w:tab/>
-        <w:t xml:space="preserve"> Fall 16</w:t>
-      </w:r>
-    </w:p>
-    <w:p>
-      <w:pPr>
-        <w:pStyle w:val="Default"/>
-        <w:jc w:val="both"/>
-        <w:rPr>
-          <w:sz w:val="22"/>
-          <w:szCs w:val="22"/>
-        </w:rPr>
-      </w:pPr>
-      <w:r>
-        <w:rPr>
-          <w:sz w:val="22"/>
-          <w:szCs w:val="22"/>
-        </w:rPr>
-        <w:t>Professor: Dr. David Stotts</w:t>
+        <w:t xml:space="preserve">           </w:t>
+      </w:r>
+      <w:r>
+        <w:rPr>
+          <w:sz w:val="22"/>
+          <w:szCs w:val="22"/>
+        </w:rPr>
+        <w:t xml:space="preserve">Fall </w:t>
+      </w:r>
+      <w:r>
+        <w:rPr>
+          <w:sz w:val="22"/>
+          <w:szCs w:val="22"/>
+        </w:rPr>
+        <w:t>20</w:t>
+      </w:r>
+      <w:r>
+        <w:rPr>
+          <w:sz w:val="22"/>
+          <w:szCs w:val="22"/>
+        </w:rPr>
+        <w:t>16</w:t>
+      </w:r>
+    </w:p>
+    <w:p>
+      <w:pPr>
+        <w:pStyle w:val="Default"/>
+        <w:jc w:val="both"/>
+        <w:rPr>
+          <w:sz w:val="22"/>
+          <w:szCs w:val="22"/>
+        </w:rPr>
+      </w:pPr>
+      <w:r>
+        <w:rPr>
+          <w:sz w:val="22"/>
+          <w:szCs w:val="22"/>
+        </w:rPr>
+        <w:t>Instructor</w:t>
+      </w:r>
+      <w:r>
+        <w:rPr>
+          <w:sz w:val="22"/>
+          <w:szCs w:val="22"/>
+        </w:rPr>
+        <w:t>: Dr. David Stotts</w:t>
       </w:r>
     </w:p>
     <w:p>
@@ -2214,64 +2736,6 @@
         </w:rPr>
         <w:t>2018</w:t>
       </w:r>
-    </w:p>
-    <w:p>
-      <w:pPr>
-        <w:pStyle w:val="Default"/>
-        <w:jc w:val="both"/>
-        <w:rPr>
-          <w:sz w:val="22"/>
-          <w:szCs w:val="22"/>
-        </w:rPr>
-      </w:pPr>
-    </w:p>
-    <w:p>
-      <w:pPr>
-        <w:pStyle w:val="Default"/>
-        <w:jc w:val="both"/>
-        <w:rPr>
-          <w:b/>
-          <w:sz w:val="22"/>
-          <w:szCs w:val="22"/>
-          <w:u w:val="single"/>
-        </w:rPr>
-      </w:pPr>
-      <w:r>
-        <w:rPr>
-          <w:b/>
-          <w:sz w:val="22"/>
-          <w:szCs w:val="22"/>
-          <w:u w:val="single"/>
-        </w:rPr>
-        <w:t>PRESENTATIONS, PRECEDINGS, AND PAPERS</w:t>
-      </w:r>
-    </w:p>
-    <w:p>
-      <w:pPr>
-        <w:pStyle w:val="Default"/>
-        <w:jc w:val="both"/>
-        <w:rPr>
-          <w:sz w:val="22"/>
-          <w:szCs w:val="22"/>
-        </w:rPr>
-      </w:pPr>
-      <w:r>
-        <w:rPr>
-          <w:sz w:val="22"/>
-          <w:szCs w:val="22"/>
-        </w:rPr>
-        <w:t>“Adapting the CIVET Pipeline for Macaque Brains”, Computer Science Research Symposium, May 2018</w:t>
-      </w:r>
-    </w:p>
-    <w:p>
-      <w:pPr>
-        <w:pStyle w:val="Default"/>
-        <w:jc w:val="both"/>
-        <w:rPr>
-          <w:sz w:val="22"/>
-          <w:szCs w:val="22"/>
-        </w:rPr>
-      </w:pPr>
     </w:p>
     <w:sectPr>
       <w:pgSz w:w="12240" w:h="15840"/>

</xml_diff>

<commit_message>
updated for paper acceptance
</commit_message>
<xml_diff>
--- a/cv/CV Sept 18.docx
+++ b/cv/CV Sept 18.docx
@@ -940,1017 +940,1038 @@
           <w:szCs w:val="22"/>
         </w:rPr>
         <w:tab/>
-        <w:t xml:space="preserve">         May 2018</w:t>
-      </w:r>
-    </w:p>
-    <w:p>
-      <w:pPr>
-        <w:pStyle w:val="Default"/>
-        <w:jc w:val="both"/>
-        <w:rPr>
-          <w:sz w:val="22"/>
-          <w:szCs w:val="22"/>
-        </w:rPr>
-      </w:pPr>
-    </w:p>
-    <w:p>
-      <w:pPr>
-        <w:pStyle w:val="Default"/>
-        <w:jc w:val="both"/>
-        <w:rPr>
-          <w:b/>
-          <w:bCs/>
-          <w:sz w:val="22"/>
-          <w:szCs w:val="22"/>
-          <w:u w:val="single"/>
-        </w:rPr>
-      </w:pPr>
-      <w:r>
-        <w:rPr>
-          <w:b/>
-          <w:bCs/>
-          <w:sz w:val="22"/>
-          <w:szCs w:val="22"/>
-          <w:u w:val="single"/>
-        </w:rPr>
-        <w:t>RESEARCH EXPERIENCE</w:t>
-      </w:r>
-    </w:p>
-    <w:p>
-      <w:pPr>
-        <w:pStyle w:val="Default"/>
-        <w:jc w:val="both"/>
-        <w:rPr>
-          <w:bCs/>
-          <w:sz w:val="22"/>
-          <w:szCs w:val="22"/>
-        </w:rPr>
-      </w:pPr>
-      <w:r>
-        <w:rPr>
-          <w:b/>
-          <w:bCs/>
-          <w:sz w:val="22"/>
-          <w:szCs w:val="22"/>
-        </w:rPr>
-        <w:t>Neuro Image Research and Analysis Labs</w:t>
-      </w:r>
-      <w:r>
-        <w:rPr>
-          <w:b/>
-          <w:bCs/>
-          <w:sz w:val="22"/>
-          <w:szCs w:val="22"/>
-        </w:rPr>
-        <w:tab/>
-      </w:r>
-      <w:r>
-        <w:rPr>
-          <w:b/>
-          <w:bCs/>
-          <w:sz w:val="22"/>
-          <w:szCs w:val="22"/>
-        </w:rPr>
-        <w:tab/>
-      </w:r>
-      <w:r>
-        <w:rPr>
-          <w:b/>
-          <w:bCs/>
-          <w:sz w:val="22"/>
-          <w:szCs w:val="22"/>
-        </w:rPr>
-        <w:tab/>
-      </w:r>
-      <w:r>
-        <w:rPr>
-          <w:b/>
-          <w:bCs/>
-          <w:sz w:val="22"/>
-          <w:szCs w:val="22"/>
-        </w:rPr>
-        <w:tab/>
-      </w:r>
-      <w:r>
-        <w:rPr>
-          <w:b/>
-          <w:bCs/>
-          <w:sz w:val="22"/>
-          <w:szCs w:val="22"/>
-        </w:rPr>
-        <w:tab/>
-      </w:r>
-      <w:r>
-        <w:rPr>
-          <w:b/>
-          <w:bCs/>
-          <w:sz w:val="22"/>
-          <w:szCs w:val="22"/>
-        </w:rPr>
-        <w:tab/>
-      </w:r>
-      <w:r>
-        <w:rPr>
-          <w:b/>
-          <w:bCs/>
-          <w:sz w:val="22"/>
-          <w:szCs w:val="22"/>
-        </w:rPr>
-        <w:tab/>
-      </w:r>
-      <w:r>
-        <w:rPr>
-          <w:b/>
-          <w:bCs/>
-          <w:sz w:val="22"/>
-          <w:szCs w:val="22"/>
-        </w:rPr>
-        <w:tab/>
-      </w:r>
-      <w:r>
-        <w:rPr>
-          <w:bCs/>
-          <w:sz w:val="22"/>
-          <w:szCs w:val="22"/>
-        </w:rPr>
-        <w:t>Chapel Hill, NC</w:t>
-      </w:r>
-    </w:p>
-    <w:p>
-      <w:pPr>
-        <w:pStyle w:val="Default"/>
-        <w:jc w:val="both"/>
-        <w:rPr>
-          <w:bCs/>
-          <w:sz w:val="22"/>
-          <w:szCs w:val="22"/>
-        </w:rPr>
-      </w:pPr>
-      <w:r>
-        <w:rPr>
-          <w:bCs/>
-          <w:sz w:val="22"/>
-          <w:szCs w:val="22"/>
-        </w:rPr>
-        <w:t>Research Assistant</w:t>
-      </w:r>
-      <w:r>
-        <w:rPr>
-          <w:bCs/>
-          <w:sz w:val="22"/>
-          <w:szCs w:val="22"/>
-        </w:rPr>
-        <w:tab/>
-      </w:r>
-      <w:r>
-        <w:rPr>
-          <w:bCs/>
-          <w:sz w:val="22"/>
-          <w:szCs w:val="22"/>
-        </w:rPr>
-        <w:tab/>
-      </w:r>
-      <w:r>
-        <w:rPr>
-          <w:bCs/>
-          <w:sz w:val="22"/>
-          <w:szCs w:val="22"/>
-        </w:rPr>
-        <w:tab/>
-      </w:r>
-      <w:r>
-        <w:rPr>
-          <w:bCs/>
-          <w:sz w:val="22"/>
-          <w:szCs w:val="22"/>
-        </w:rPr>
-        <w:tab/>
-      </w:r>
-      <w:r>
-        <w:rPr>
-          <w:bCs/>
-          <w:sz w:val="22"/>
-          <w:szCs w:val="22"/>
-        </w:rPr>
-        <w:tab/>
-      </w:r>
-      <w:r>
-        <w:rPr>
-          <w:bCs/>
-          <w:sz w:val="22"/>
-          <w:szCs w:val="22"/>
-        </w:rPr>
-        <w:tab/>
-      </w:r>
-      <w:r>
-        <w:rPr>
-          <w:bCs/>
-          <w:sz w:val="22"/>
-          <w:szCs w:val="22"/>
-        </w:rPr>
-        <w:tab/>
-      </w:r>
-      <w:r>
-        <w:rPr>
-          <w:bCs/>
-          <w:sz w:val="22"/>
-          <w:szCs w:val="22"/>
-        </w:rPr>
-        <w:tab/>
-      </w:r>
-      <w:r>
-        <w:rPr>
-          <w:bCs/>
-          <w:sz w:val="22"/>
-          <w:szCs w:val="22"/>
-        </w:rPr>
-        <w:tab/>
-      </w:r>
-      <w:r>
-        <w:rPr>
-          <w:bCs/>
-          <w:sz w:val="22"/>
-          <w:szCs w:val="22"/>
-        </w:rPr>
-        <w:tab/>
-        <w:t xml:space="preserve">     August 2018-Present </w:t>
-      </w:r>
-    </w:p>
-    <w:p>
-      <w:pPr>
-        <w:pStyle w:val="Default"/>
-        <w:jc w:val="both"/>
-        <w:rPr>
-          <w:bCs/>
-          <w:sz w:val="22"/>
-          <w:szCs w:val="22"/>
-        </w:rPr>
-      </w:pPr>
-      <w:r>
-        <w:rPr>
-          <w:bCs/>
-          <w:sz w:val="22"/>
-          <w:szCs w:val="22"/>
-        </w:rPr>
-        <w:t xml:space="preserve">Mentor: Dr. Martin </w:t>
-      </w:r>
-      <w:proofErr w:type="spellStart"/>
-      <w:r>
-        <w:rPr>
-          <w:bCs/>
-          <w:sz w:val="22"/>
-          <w:szCs w:val="22"/>
-        </w:rPr>
-        <w:t>Styne</w:t>
-      </w:r>
-      <w:r>
-        <w:rPr>
-          <w:bCs/>
-          <w:sz w:val="22"/>
-          <w:szCs w:val="22"/>
-        </w:rPr>
-        <w:t>r</w:t>
-      </w:r>
-      <w:proofErr w:type="spellEnd"/>
-    </w:p>
-    <w:p>
-      <w:pPr>
-        <w:pStyle w:val="Default"/>
-        <w:jc w:val="both"/>
-        <w:rPr>
-          <w:bCs/>
-          <w:sz w:val="22"/>
-          <w:szCs w:val="22"/>
-        </w:rPr>
-      </w:pPr>
-    </w:p>
-    <w:p>
-      <w:pPr>
-        <w:pStyle w:val="Default"/>
-        <w:jc w:val="both"/>
-        <w:rPr>
-          <w:b/>
-          <w:bCs/>
-          <w:sz w:val="22"/>
-          <w:szCs w:val="22"/>
-        </w:rPr>
-      </w:pPr>
-      <w:r>
-        <w:rPr>
-          <w:b/>
-          <w:bCs/>
-          <w:sz w:val="22"/>
-          <w:szCs w:val="22"/>
-        </w:rPr>
-        <w:t>Research Experience for Undergraduates, National Science Foundation</w:t>
-      </w:r>
-      <w:r>
-        <w:rPr>
-          <w:b/>
-          <w:bCs/>
-          <w:sz w:val="22"/>
-          <w:szCs w:val="22"/>
-        </w:rPr>
-        <w:tab/>
+        <w:t xml:space="preserve">   </w:t>
+      </w:r>
+      <w:r>
+        <w:rPr>
+          <w:sz w:val="22"/>
+          <w:szCs w:val="22"/>
+        </w:rPr>
         <w:t xml:space="preserve"> </w:t>
-      </w:r>
-      <w:r>
-        <w:rPr>
-          <w:b/>
-          <w:bCs/>
-          <w:sz w:val="22"/>
-          <w:szCs w:val="22"/>
-        </w:rPr>
-        <w:tab/>
-      </w:r>
-      <w:r>
-        <w:rPr>
-          <w:b/>
-          <w:bCs/>
-          <w:sz w:val="22"/>
-          <w:szCs w:val="22"/>
-        </w:rPr>
-        <w:tab/>
-      </w:r>
-      <w:r>
-        <w:rPr>
-          <w:b/>
-          <w:bCs/>
-          <w:sz w:val="22"/>
-          <w:szCs w:val="22"/>
-        </w:rPr>
-        <w:tab/>
-        <w:t xml:space="preserve">        </w:t>
-      </w:r>
-      <w:r>
-        <w:rPr>
-          <w:bCs/>
-          <w:sz w:val="22"/>
-          <w:szCs w:val="22"/>
-        </w:rPr>
-        <w:t>Miami, FL</w:t>
-      </w:r>
-    </w:p>
-    <w:p>
-      <w:pPr>
-        <w:pStyle w:val="Default"/>
-        <w:jc w:val="both"/>
-        <w:rPr>
-          <w:bCs/>
-          <w:sz w:val="22"/>
-          <w:szCs w:val="22"/>
-        </w:rPr>
-      </w:pPr>
-      <w:r>
-        <w:rPr>
-          <w:bCs/>
-          <w:sz w:val="22"/>
-          <w:szCs w:val="22"/>
-        </w:rPr>
-        <w:t>Research Intern</w:t>
-      </w:r>
-      <w:r>
-        <w:rPr>
-          <w:bCs/>
-          <w:sz w:val="22"/>
-          <w:szCs w:val="22"/>
-        </w:rPr>
-        <w:tab/>
-      </w:r>
-      <w:r>
-        <w:rPr>
-          <w:bCs/>
-          <w:sz w:val="22"/>
-          <w:szCs w:val="22"/>
-        </w:rPr>
-        <w:tab/>
-      </w:r>
-      <w:r>
-        <w:rPr>
-          <w:bCs/>
-          <w:sz w:val="22"/>
-          <w:szCs w:val="22"/>
-        </w:rPr>
-        <w:tab/>
-      </w:r>
-      <w:r>
-        <w:rPr>
-          <w:bCs/>
-          <w:sz w:val="22"/>
-          <w:szCs w:val="22"/>
-        </w:rPr>
-        <w:tab/>
-      </w:r>
-      <w:r>
-        <w:rPr>
-          <w:bCs/>
-          <w:sz w:val="22"/>
-          <w:szCs w:val="22"/>
-        </w:rPr>
-        <w:tab/>
-      </w:r>
-      <w:r>
-        <w:rPr>
-          <w:bCs/>
-          <w:sz w:val="22"/>
-          <w:szCs w:val="22"/>
-        </w:rPr>
-        <w:tab/>
-      </w:r>
-      <w:r>
-        <w:rPr>
-          <w:bCs/>
-          <w:sz w:val="22"/>
-          <w:szCs w:val="22"/>
-        </w:rPr>
-        <w:tab/>
-      </w:r>
-      <w:r>
-        <w:rPr>
-          <w:bCs/>
-          <w:sz w:val="22"/>
-          <w:szCs w:val="22"/>
-        </w:rPr>
-        <w:tab/>
-      </w:r>
-      <w:r>
-        <w:rPr>
-          <w:bCs/>
-          <w:sz w:val="22"/>
-          <w:szCs w:val="22"/>
-        </w:rPr>
-        <w:tab/>
-      </w:r>
-      <w:r>
-        <w:rPr>
-          <w:bCs/>
-          <w:sz w:val="22"/>
-          <w:szCs w:val="22"/>
-        </w:rPr>
-        <w:tab/>
-      </w:r>
-      <w:r>
-        <w:rPr>
-          <w:bCs/>
-          <w:sz w:val="22"/>
-          <w:szCs w:val="22"/>
-        </w:rPr>
-        <w:tab/>
-        <w:t xml:space="preserve"> May 2018-August 2018</w:t>
-      </w:r>
-    </w:p>
-    <w:p>
-      <w:pPr>
-        <w:pStyle w:val="Default"/>
-        <w:jc w:val="both"/>
-        <w:rPr>
-          <w:bCs/>
-          <w:sz w:val="22"/>
-          <w:szCs w:val="22"/>
-        </w:rPr>
-      </w:pPr>
-      <w:r>
-        <w:rPr>
-          <w:bCs/>
-          <w:sz w:val="22"/>
-          <w:szCs w:val="22"/>
-        </w:rPr>
-        <w:t xml:space="preserve">Mentors: Dr. Niki </w:t>
-      </w:r>
-      <w:proofErr w:type="spellStart"/>
-      <w:r>
-        <w:rPr>
-          <w:bCs/>
-          <w:sz w:val="22"/>
-          <w:szCs w:val="22"/>
-        </w:rPr>
-        <w:t>Pissinou</w:t>
-      </w:r>
-      <w:proofErr w:type="spellEnd"/>
-      <w:r>
-        <w:rPr>
-          <w:bCs/>
-          <w:sz w:val="22"/>
-          <w:szCs w:val="22"/>
-        </w:rPr>
-        <w:t xml:space="preserve">, </w:t>
-      </w:r>
-      <w:proofErr w:type="spellStart"/>
-      <w:r>
-        <w:rPr>
-          <w:bCs/>
-          <w:sz w:val="22"/>
-          <w:szCs w:val="22"/>
-        </w:rPr>
-        <w:t>Samia</w:t>
-      </w:r>
-      <w:proofErr w:type="spellEnd"/>
-      <w:r>
-        <w:rPr>
-          <w:bCs/>
-          <w:sz w:val="22"/>
-          <w:szCs w:val="22"/>
-        </w:rPr>
-        <w:t xml:space="preserve"> </w:t>
-      </w:r>
-      <w:proofErr w:type="spellStart"/>
-      <w:r>
-        <w:rPr>
-          <w:bCs/>
-          <w:sz w:val="22"/>
-          <w:szCs w:val="22"/>
-        </w:rPr>
-        <w:t>Tasnim</w:t>
-      </w:r>
-      <w:proofErr w:type="spellEnd"/>
-    </w:p>
-    <w:p>
-      <w:pPr>
-        <w:pStyle w:val="Default"/>
-        <w:jc w:val="both"/>
-        <w:rPr>
-          <w:bCs/>
-          <w:sz w:val="22"/>
-          <w:szCs w:val="22"/>
-        </w:rPr>
-      </w:pPr>
-    </w:p>
-    <w:p>
-      <w:pPr>
-        <w:pStyle w:val="Default"/>
-        <w:jc w:val="both"/>
-        <w:rPr>
-          <w:bCs/>
-          <w:sz w:val="22"/>
-          <w:szCs w:val="22"/>
-        </w:rPr>
-      </w:pPr>
-      <w:r>
-        <w:rPr>
-          <w:b/>
-          <w:bCs/>
-          <w:sz w:val="22"/>
-          <w:szCs w:val="22"/>
-        </w:rPr>
-        <w:t>Neuro Image Research and Analysis Labs</w:t>
-      </w:r>
-      <w:r>
-        <w:rPr>
-          <w:b/>
-          <w:bCs/>
-          <w:sz w:val="22"/>
-          <w:szCs w:val="22"/>
-        </w:rPr>
-        <w:tab/>
-      </w:r>
-      <w:r>
-        <w:rPr>
-          <w:b/>
-          <w:bCs/>
-          <w:sz w:val="22"/>
-          <w:szCs w:val="22"/>
-        </w:rPr>
-        <w:tab/>
-      </w:r>
-      <w:r>
-        <w:rPr>
-          <w:b/>
-          <w:bCs/>
-          <w:sz w:val="22"/>
-          <w:szCs w:val="22"/>
-        </w:rPr>
-        <w:tab/>
-      </w:r>
-      <w:r>
-        <w:rPr>
-          <w:b/>
-          <w:bCs/>
-          <w:sz w:val="22"/>
-          <w:szCs w:val="22"/>
-        </w:rPr>
-        <w:tab/>
-      </w:r>
-      <w:r>
-        <w:rPr>
-          <w:b/>
-          <w:bCs/>
-          <w:sz w:val="22"/>
-          <w:szCs w:val="22"/>
-        </w:rPr>
-        <w:tab/>
-      </w:r>
-      <w:r>
-        <w:rPr>
-          <w:b/>
-          <w:bCs/>
-          <w:sz w:val="22"/>
-          <w:szCs w:val="22"/>
-        </w:rPr>
-        <w:tab/>
-      </w:r>
-      <w:r>
-        <w:rPr>
-          <w:b/>
-          <w:bCs/>
-          <w:sz w:val="22"/>
-          <w:szCs w:val="22"/>
-        </w:rPr>
-        <w:tab/>
-      </w:r>
-      <w:r>
-        <w:rPr>
-          <w:b/>
-          <w:bCs/>
-          <w:sz w:val="22"/>
-          <w:szCs w:val="22"/>
-        </w:rPr>
-        <w:tab/>
-      </w:r>
-      <w:r>
-        <w:rPr>
-          <w:bCs/>
-          <w:sz w:val="22"/>
-          <w:szCs w:val="22"/>
-        </w:rPr>
-        <w:t>Chapel Hill, NC</w:t>
-      </w:r>
-    </w:p>
-    <w:p>
-      <w:pPr>
-        <w:pStyle w:val="Default"/>
-        <w:jc w:val="both"/>
-        <w:rPr>
-          <w:bCs/>
-          <w:sz w:val="22"/>
-          <w:szCs w:val="22"/>
-        </w:rPr>
-      </w:pPr>
-      <w:r>
-        <w:rPr>
-          <w:bCs/>
-          <w:sz w:val="22"/>
-          <w:szCs w:val="22"/>
-        </w:rPr>
-        <w:t>Research Assistant</w:t>
-      </w:r>
-      <w:r>
-        <w:rPr>
-          <w:bCs/>
-          <w:sz w:val="22"/>
-          <w:szCs w:val="22"/>
-        </w:rPr>
-        <w:tab/>
-      </w:r>
-      <w:r>
-        <w:rPr>
-          <w:bCs/>
-          <w:sz w:val="22"/>
-          <w:szCs w:val="22"/>
-        </w:rPr>
-        <w:tab/>
-      </w:r>
-      <w:r>
-        <w:rPr>
-          <w:bCs/>
-          <w:sz w:val="22"/>
-          <w:szCs w:val="22"/>
-        </w:rPr>
-        <w:tab/>
-      </w:r>
-      <w:r>
-        <w:rPr>
-          <w:bCs/>
-          <w:sz w:val="22"/>
-          <w:szCs w:val="22"/>
-        </w:rPr>
-        <w:tab/>
-      </w:r>
-      <w:r>
-        <w:rPr>
-          <w:bCs/>
-          <w:sz w:val="22"/>
-          <w:szCs w:val="22"/>
-        </w:rPr>
-        <w:tab/>
-      </w:r>
-      <w:r>
-        <w:rPr>
-          <w:bCs/>
-          <w:sz w:val="22"/>
-          <w:szCs w:val="22"/>
-        </w:rPr>
-        <w:tab/>
-      </w:r>
-      <w:r>
-        <w:rPr>
-          <w:bCs/>
-          <w:sz w:val="22"/>
-          <w:szCs w:val="22"/>
-        </w:rPr>
-        <w:tab/>
-      </w:r>
-      <w:r>
-        <w:rPr>
-          <w:bCs/>
-          <w:sz w:val="22"/>
-          <w:szCs w:val="22"/>
-        </w:rPr>
-        <w:tab/>
-      </w:r>
-      <w:r>
-        <w:rPr>
-          <w:bCs/>
-          <w:sz w:val="22"/>
-          <w:szCs w:val="22"/>
-        </w:rPr>
-        <w:tab/>
-      </w:r>
-      <w:r>
-        <w:rPr>
-          <w:bCs/>
-          <w:sz w:val="22"/>
-          <w:szCs w:val="22"/>
-        </w:rPr>
-        <w:tab/>
-        <w:t xml:space="preserve">     June 2017-May 2018</w:t>
-      </w:r>
-    </w:p>
-    <w:p>
-      <w:pPr>
-        <w:pStyle w:val="Default"/>
-        <w:jc w:val="both"/>
-        <w:rPr>
-          <w:bCs/>
-          <w:sz w:val="22"/>
-          <w:szCs w:val="22"/>
-        </w:rPr>
-      </w:pPr>
-      <w:r>
-        <w:rPr>
-          <w:bCs/>
-          <w:sz w:val="22"/>
-          <w:szCs w:val="22"/>
-        </w:rPr>
-        <w:t xml:space="preserve">Mentors: Dr. Martin </w:t>
-      </w:r>
-      <w:proofErr w:type="spellStart"/>
-      <w:r>
-        <w:rPr>
-          <w:bCs/>
-          <w:sz w:val="22"/>
-          <w:szCs w:val="22"/>
-        </w:rPr>
-        <w:t>Styner</w:t>
-      </w:r>
-      <w:proofErr w:type="spellEnd"/>
-      <w:r>
-        <w:rPr>
-          <w:bCs/>
-          <w:sz w:val="22"/>
-          <w:szCs w:val="22"/>
-        </w:rPr>
-        <w:t xml:space="preserve">, and </w:t>
-      </w:r>
-      <w:r>
-        <w:rPr>
-          <w:bCs/>
-          <w:sz w:val="22"/>
-          <w:szCs w:val="22"/>
-        </w:rPr>
-        <w:t xml:space="preserve">Dr. </w:t>
-      </w:r>
-      <w:r>
-        <w:rPr>
-          <w:bCs/>
-          <w:sz w:val="22"/>
-          <w:szCs w:val="22"/>
-        </w:rPr>
-        <w:t>Sun-Hyung Kim</w:t>
-      </w:r>
-    </w:p>
-    <w:p>
-      <w:pPr>
-        <w:pStyle w:val="Default"/>
-        <w:jc w:val="both"/>
-        <w:rPr>
-          <w:b/>
-          <w:bCs/>
-          <w:sz w:val="22"/>
-          <w:szCs w:val="22"/>
-        </w:rPr>
-      </w:pPr>
-    </w:p>
-    <w:p>
-      <w:pPr>
-        <w:pStyle w:val="Default"/>
-        <w:jc w:val="both"/>
-        <w:rPr>
-          <w:b/>
-          <w:bCs/>
-          <w:sz w:val="22"/>
-          <w:szCs w:val="22"/>
-          <w:u w:val="single"/>
-        </w:rPr>
-      </w:pPr>
-      <w:r>
-        <w:rPr>
-          <w:b/>
-          <w:bCs/>
-          <w:sz w:val="22"/>
-          <w:szCs w:val="22"/>
-          <w:u w:val="single"/>
-        </w:rPr>
-        <w:t>WORK EXPERIENCE</w:t>
-      </w:r>
-    </w:p>
-    <w:p>
-      <w:pPr>
-        <w:pStyle w:val="Default"/>
-        <w:jc w:val="both"/>
-        <w:rPr>
-          <w:bCs/>
-          <w:sz w:val="22"/>
-          <w:szCs w:val="22"/>
-        </w:rPr>
-      </w:pPr>
-      <w:r>
-        <w:rPr>
-          <w:b/>
-          <w:bCs/>
-          <w:sz w:val="22"/>
-          <w:szCs w:val="22"/>
-        </w:rPr>
-        <w:t>Department of Computer Science, UNC</w:t>
-      </w:r>
-      <w:r>
-        <w:rPr>
-          <w:b/>
-          <w:bCs/>
-          <w:sz w:val="22"/>
-          <w:szCs w:val="22"/>
-        </w:rPr>
-        <w:tab/>
-      </w:r>
-      <w:r>
-        <w:rPr>
-          <w:b/>
-          <w:bCs/>
-          <w:sz w:val="22"/>
-          <w:szCs w:val="22"/>
-        </w:rPr>
-        <w:tab/>
-      </w:r>
-      <w:r>
-        <w:rPr>
-          <w:b/>
-          <w:bCs/>
-          <w:sz w:val="22"/>
-          <w:szCs w:val="22"/>
-        </w:rPr>
-        <w:tab/>
-      </w:r>
-      <w:r>
-        <w:rPr>
-          <w:b/>
-          <w:bCs/>
-          <w:sz w:val="22"/>
-          <w:szCs w:val="22"/>
-        </w:rPr>
-        <w:tab/>
-      </w:r>
-      <w:r>
-        <w:rPr>
-          <w:b/>
-          <w:bCs/>
-          <w:sz w:val="22"/>
-          <w:szCs w:val="22"/>
-        </w:rPr>
-        <w:tab/>
-      </w:r>
-      <w:r>
-        <w:rPr>
-          <w:b/>
-          <w:bCs/>
-          <w:sz w:val="22"/>
-          <w:szCs w:val="22"/>
-        </w:rPr>
-        <w:tab/>
-      </w:r>
-      <w:r>
-        <w:rPr>
-          <w:b/>
-          <w:bCs/>
-          <w:sz w:val="22"/>
-          <w:szCs w:val="22"/>
-        </w:rPr>
-        <w:tab/>
-      </w:r>
-      <w:r>
-        <w:rPr>
-          <w:b/>
-          <w:bCs/>
-          <w:sz w:val="22"/>
-          <w:szCs w:val="22"/>
-        </w:rPr>
-        <w:tab/>
-      </w:r>
-      <w:r>
-        <w:rPr>
-          <w:bCs/>
-          <w:sz w:val="22"/>
-          <w:szCs w:val="22"/>
-        </w:rPr>
-        <w:t>Chapel Hill, NC</w:t>
-      </w:r>
-    </w:p>
-    <w:p>
-      <w:pPr>
-        <w:pStyle w:val="Default"/>
-        <w:jc w:val="both"/>
-        <w:rPr>
-          <w:bCs/>
-          <w:sz w:val="22"/>
-          <w:szCs w:val="22"/>
-        </w:rPr>
-      </w:pPr>
-      <w:r>
-        <w:rPr>
-          <w:bCs/>
-          <w:sz w:val="22"/>
-          <w:szCs w:val="22"/>
-        </w:rPr>
-        <w:t>Undergraduate Learning Assistant (COMP 283)</w:t>
-      </w:r>
-      <w:r>
-        <w:rPr>
-          <w:bCs/>
-          <w:sz w:val="22"/>
-          <w:szCs w:val="22"/>
-        </w:rPr>
-        <w:tab/>
-      </w:r>
-      <w:r>
-        <w:rPr>
-          <w:bCs/>
-          <w:sz w:val="22"/>
-          <w:szCs w:val="22"/>
-        </w:rPr>
-        <w:tab/>
-      </w:r>
-      <w:r>
-        <w:rPr>
-          <w:bCs/>
-          <w:sz w:val="22"/>
-          <w:szCs w:val="22"/>
-        </w:rPr>
-        <w:tab/>
-      </w:r>
-      <w:r>
-        <w:rPr>
-          <w:bCs/>
-          <w:sz w:val="22"/>
-          <w:szCs w:val="22"/>
-        </w:rPr>
-        <w:tab/>
-      </w:r>
-      <w:r>
-        <w:rPr>
-          <w:bCs/>
-          <w:sz w:val="22"/>
-          <w:szCs w:val="22"/>
-        </w:rPr>
-        <w:tab/>
-      </w:r>
-      <w:r>
-        <w:rPr>
-          <w:bCs/>
-          <w:sz w:val="22"/>
-          <w:szCs w:val="22"/>
-        </w:rPr>
-        <w:tab/>
-        <w:t xml:space="preserve">          Fall 17, Spring 18, Fall 18</w:t>
-      </w:r>
-    </w:p>
-    <w:p>
-      <w:pPr>
-        <w:pStyle w:val="Default"/>
-        <w:jc w:val="both"/>
-        <w:rPr>
-          <w:bCs/>
-          <w:sz w:val="22"/>
-          <w:szCs w:val="22"/>
-        </w:rPr>
-      </w:pPr>
-      <w:r>
-        <w:rPr>
-          <w:bCs/>
-          <w:sz w:val="22"/>
-          <w:szCs w:val="22"/>
-        </w:rPr>
-        <w:t>Instructor</w:t>
       </w:r>
       <w:bookmarkStart w:id="0" w:name="_GoBack"/>
       <w:bookmarkEnd w:id="0"/>
+      <w:r>
+        <w:rPr>
+          <w:sz w:val="22"/>
+          <w:szCs w:val="22"/>
+        </w:rPr>
+        <w:t>April 16</w:t>
+      </w:r>
+      <w:r>
+        <w:rPr>
+          <w:sz w:val="22"/>
+          <w:szCs w:val="22"/>
+        </w:rPr>
+        <w:t xml:space="preserve"> 2018</w:t>
+      </w:r>
+    </w:p>
+    <w:p>
+      <w:pPr>
+        <w:pStyle w:val="Default"/>
+        <w:jc w:val="both"/>
+        <w:rPr>
+          <w:sz w:val="22"/>
+          <w:szCs w:val="22"/>
+        </w:rPr>
+      </w:pPr>
+    </w:p>
+    <w:p>
+      <w:pPr>
+        <w:pStyle w:val="Default"/>
+        <w:jc w:val="both"/>
+        <w:rPr>
+          <w:b/>
+          <w:bCs/>
+          <w:sz w:val="22"/>
+          <w:szCs w:val="22"/>
+          <w:u w:val="single"/>
+        </w:rPr>
+      </w:pPr>
+      <w:r>
+        <w:rPr>
+          <w:b/>
+          <w:bCs/>
+          <w:sz w:val="22"/>
+          <w:szCs w:val="22"/>
+          <w:u w:val="single"/>
+        </w:rPr>
+        <w:t>RESEARCH EXPERIENCE</w:t>
+      </w:r>
+    </w:p>
+    <w:p>
+      <w:pPr>
+        <w:pStyle w:val="Default"/>
+        <w:jc w:val="both"/>
+        <w:rPr>
+          <w:bCs/>
+          <w:sz w:val="22"/>
+          <w:szCs w:val="22"/>
+        </w:rPr>
+      </w:pPr>
+      <w:r>
+        <w:rPr>
+          <w:b/>
+          <w:bCs/>
+          <w:sz w:val="22"/>
+          <w:szCs w:val="22"/>
+        </w:rPr>
+        <w:t>Neuro Image Research and Analysis Labs</w:t>
+      </w:r>
+      <w:r>
+        <w:rPr>
+          <w:b/>
+          <w:bCs/>
+          <w:sz w:val="22"/>
+          <w:szCs w:val="22"/>
+        </w:rPr>
+        <w:tab/>
+      </w:r>
+      <w:r>
+        <w:rPr>
+          <w:b/>
+          <w:bCs/>
+          <w:sz w:val="22"/>
+          <w:szCs w:val="22"/>
+        </w:rPr>
+        <w:tab/>
+      </w:r>
+      <w:r>
+        <w:rPr>
+          <w:b/>
+          <w:bCs/>
+          <w:sz w:val="22"/>
+          <w:szCs w:val="22"/>
+        </w:rPr>
+        <w:tab/>
+      </w:r>
+      <w:r>
+        <w:rPr>
+          <w:b/>
+          <w:bCs/>
+          <w:sz w:val="22"/>
+          <w:szCs w:val="22"/>
+        </w:rPr>
+        <w:tab/>
+      </w:r>
+      <w:r>
+        <w:rPr>
+          <w:b/>
+          <w:bCs/>
+          <w:sz w:val="22"/>
+          <w:szCs w:val="22"/>
+        </w:rPr>
+        <w:tab/>
+      </w:r>
+      <w:r>
+        <w:rPr>
+          <w:b/>
+          <w:bCs/>
+          <w:sz w:val="22"/>
+          <w:szCs w:val="22"/>
+        </w:rPr>
+        <w:tab/>
+      </w:r>
+      <w:r>
+        <w:rPr>
+          <w:b/>
+          <w:bCs/>
+          <w:sz w:val="22"/>
+          <w:szCs w:val="22"/>
+        </w:rPr>
+        <w:tab/>
+      </w:r>
+      <w:r>
+        <w:rPr>
+          <w:b/>
+          <w:bCs/>
+          <w:sz w:val="22"/>
+          <w:szCs w:val="22"/>
+        </w:rPr>
+        <w:tab/>
+      </w:r>
+      <w:r>
+        <w:rPr>
+          <w:bCs/>
+          <w:sz w:val="22"/>
+          <w:szCs w:val="22"/>
+        </w:rPr>
+        <w:t>Chapel Hill, NC</w:t>
+      </w:r>
+    </w:p>
+    <w:p>
+      <w:pPr>
+        <w:pStyle w:val="Default"/>
+        <w:jc w:val="both"/>
+        <w:rPr>
+          <w:bCs/>
+          <w:sz w:val="22"/>
+          <w:szCs w:val="22"/>
+        </w:rPr>
+      </w:pPr>
+      <w:r>
+        <w:rPr>
+          <w:bCs/>
+          <w:sz w:val="22"/>
+          <w:szCs w:val="22"/>
+        </w:rPr>
+        <w:t>Research Assistant</w:t>
+      </w:r>
+      <w:r>
+        <w:rPr>
+          <w:bCs/>
+          <w:sz w:val="22"/>
+          <w:szCs w:val="22"/>
+        </w:rPr>
+        <w:tab/>
+      </w:r>
+      <w:r>
+        <w:rPr>
+          <w:bCs/>
+          <w:sz w:val="22"/>
+          <w:szCs w:val="22"/>
+        </w:rPr>
+        <w:tab/>
+      </w:r>
+      <w:r>
+        <w:rPr>
+          <w:bCs/>
+          <w:sz w:val="22"/>
+          <w:szCs w:val="22"/>
+        </w:rPr>
+        <w:tab/>
+      </w:r>
+      <w:r>
+        <w:rPr>
+          <w:bCs/>
+          <w:sz w:val="22"/>
+          <w:szCs w:val="22"/>
+        </w:rPr>
+        <w:tab/>
+      </w:r>
+      <w:r>
+        <w:rPr>
+          <w:bCs/>
+          <w:sz w:val="22"/>
+          <w:szCs w:val="22"/>
+        </w:rPr>
+        <w:tab/>
+      </w:r>
+      <w:r>
+        <w:rPr>
+          <w:bCs/>
+          <w:sz w:val="22"/>
+          <w:szCs w:val="22"/>
+        </w:rPr>
+        <w:tab/>
+      </w:r>
+      <w:r>
+        <w:rPr>
+          <w:bCs/>
+          <w:sz w:val="22"/>
+          <w:szCs w:val="22"/>
+        </w:rPr>
+        <w:tab/>
+      </w:r>
+      <w:r>
+        <w:rPr>
+          <w:bCs/>
+          <w:sz w:val="22"/>
+          <w:szCs w:val="22"/>
+        </w:rPr>
+        <w:tab/>
+      </w:r>
+      <w:r>
+        <w:rPr>
+          <w:bCs/>
+          <w:sz w:val="22"/>
+          <w:szCs w:val="22"/>
+        </w:rPr>
+        <w:tab/>
+      </w:r>
+      <w:r>
+        <w:rPr>
+          <w:bCs/>
+          <w:sz w:val="22"/>
+          <w:szCs w:val="22"/>
+        </w:rPr>
+        <w:tab/>
+        <w:t xml:space="preserve">     August 2018-Present </w:t>
+      </w:r>
+    </w:p>
+    <w:p>
+      <w:pPr>
+        <w:pStyle w:val="Default"/>
+        <w:jc w:val="both"/>
+        <w:rPr>
+          <w:bCs/>
+          <w:sz w:val="22"/>
+          <w:szCs w:val="22"/>
+        </w:rPr>
+      </w:pPr>
+      <w:r>
+        <w:rPr>
+          <w:bCs/>
+          <w:sz w:val="22"/>
+          <w:szCs w:val="22"/>
+        </w:rPr>
+        <w:t xml:space="preserve">Mentor: Dr. Martin </w:t>
+      </w:r>
+      <w:proofErr w:type="spellStart"/>
+      <w:r>
+        <w:rPr>
+          <w:bCs/>
+          <w:sz w:val="22"/>
+          <w:szCs w:val="22"/>
+        </w:rPr>
+        <w:t>Styne</w:t>
+      </w:r>
+      <w:r>
+        <w:rPr>
+          <w:bCs/>
+          <w:sz w:val="22"/>
+          <w:szCs w:val="22"/>
+        </w:rPr>
+        <w:t>r</w:t>
+      </w:r>
+      <w:proofErr w:type="spellEnd"/>
+    </w:p>
+    <w:p>
+      <w:pPr>
+        <w:pStyle w:val="Default"/>
+        <w:jc w:val="both"/>
+        <w:rPr>
+          <w:bCs/>
+          <w:sz w:val="22"/>
+          <w:szCs w:val="22"/>
+        </w:rPr>
+      </w:pPr>
+    </w:p>
+    <w:p>
+      <w:pPr>
+        <w:pStyle w:val="Default"/>
+        <w:jc w:val="both"/>
+        <w:rPr>
+          <w:b/>
+          <w:bCs/>
+          <w:sz w:val="22"/>
+          <w:szCs w:val="22"/>
+        </w:rPr>
+      </w:pPr>
+      <w:r>
+        <w:rPr>
+          <w:b/>
+          <w:bCs/>
+          <w:sz w:val="22"/>
+          <w:szCs w:val="22"/>
+        </w:rPr>
+        <w:t>Research Experience for Undergraduates, National Science Foundation</w:t>
+      </w:r>
+      <w:r>
+        <w:rPr>
+          <w:b/>
+          <w:bCs/>
+          <w:sz w:val="22"/>
+          <w:szCs w:val="22"/>
+        </w:rPr>
+        <w:tab/>
+        <w:t xml:space="preserve"> </w:t>
+      </w:r>
+      <w:r>
+        <w:rPr>
+          <w:b/>
+          <w:bCs/>
+          <w:sz w:val="22"/>
+          <w:szCs w:val="22"/>
+        </w:rPr>
+        <w:tab/>
+      </w:r>
+      <w:r>
+        <w:rPr>
+          <w:b/>
+          <w:bCs/>
+          <w:sz w:val="22"/>
+          <w:szCs w:val="22"/>
+        </w:rPr>
+        <w:tab/>
+      </w:r>
+      <w:r>
+        <w:rPr>
+          <w:b/>
+          <w:bCs/>
+          <w:sz w:val="22"/>
+          <w:szCs w:val="22"/>
+        </w:rPr>
+        <w:tab/>
+        <w:t xml:space="preserve">        </w:t>
+      </w:r>
+      <w:r>
+        <w:rPr>
+          <w:bCs/>
+          <w:sz w:val="22"/>
+          <w:szCs w:val="22"/>
+        </w:rPr>
+        <w:t>Miami, FL</w:t>
+      </w:r>
+    </w:p>
+    <w:p>
+      <w:pPr>
+        <w:pStyle w:val="Default"/>
+        <w:jc w:val="both"/>
+        <w:rPr>
+          <w:bCs/>
+          <w:sz w:val="22"/>
+          <w:szCs w:val="22"/>
+        </w:rPr>
+      </w:pPr>
+      <w:r>
+        <w:rPr>
+          <w:bCs/>
+          <w:sz w:val="22"/>
+          <w:szCs w:val="22"/>
+        </w:rPr>
+        <w:t>Research Intern</w:t>
+      </w:r>
+      <w:r>
+        <w:rPr>
+          <w:bCs/>
+          <w:sz w:val="22"/>
+          <w:szCs w:val="22"/>
+        </w:rPr>
+        <w:tab/>
+      </w:r>
+      <w:r>
+        <w:rPr>
+          <w:bCs/>
+          <w:sz w:val="22"/>
+          <w:szCs w:val="22"/>
+        </w:rPr>
+        <w:tab/>
+      </w:r>
+      <w:r>
+        <w:rPr>
+          <w:bCs/>
+          <w:sz w:val="22"/>
+          <w:szCs w:val="22"/>
+        </w:rPr>
+        <w:tab/>
+      </w:r>
+      <w:r>
+        <w:rPr>
+          <w:bCs/>
+          <w:sz w:val="22"/>
+          <w:szCs w:val="22"/>
+        </w:rPr>
+        <w:tab/>
+      </w:r>
+      <w:r>
+        <w:rPr>
+          <w:bCs/>
+          <w:sz w:val="22"/>
+          <w:szCs w:val="22"/>
+        </w:rPr>
+        <w:tab/>
+      </w:r>
+      <w:r>
+        <w:rPr>
+          <w:bCs/>
+          <w:sz w:val="22"/>
+          <w:szCs w:val="22"/>
+        </w:rPr>
+        <w:tab/>
+      </w:r>
+      <w:r>
+        <w:rPr>
+          <w:bCs/>
+          <w:sz w:val="22"/>
+          <w:szCs w:val="22"/>
+        </w:rPr>
+        <w:tab/>
+      </w:r>
+      <w:r>
+        <w:rPr>
+          <w:bCs/>
+          <w:sz w:val="22"/>
+          <w:szCs w:val="22"/>
+        </w:rPr>
+        <w:tab/>
+      </w:r>
+      <w:r>
+        <w:rPr>
+          <w:bCs/>
+          <w:sz w:val="22"/>
+          <w:szCs w:val="22"/>
+        </w:rPr>
+        <w:tab/>
+      </w:r>
+      <w:r>
+        <w:rPr>
+          <w:bCs/>
+          <w:sz w:val="22"/>
+          <w:szCs w:val="22"/>
+        </w:rPr>
+        <w:tab/>
+      </w:r>
+      <w:r>
+        <w:rPr>
+          <w:bCs/>
+          <w:sz w:val="22"/>
+          <w:szCs w:val="22"/>
+        </w:rPr>
+        <w:tab/>
+        <w:t xml:space="preserve"> May 2018-August 2018</w:t>
+      </w:r>
+    </w:p>
+    <w:p>
+      <w:pPr>
+        <w:pStyle w:val="Default"/>
+        <w:jc w:val="both"/>
+        <w:rPr>
+          <w:bCs/>
+          <w:sz w:val="22"/>
+          <w:szCs w:val="22"/>
+        </w:rPr>
+      </w:pPr>
+      <w:r>
+        <w:rPr>
+          <w:bCs/>
+          <w:sz w:val="22"/>
+          <w:szCs w:val="22"/>
+        </w:rPr>
+        <w:t xml:space="preserve">Mentors: Dr. Niki </w:t>
+      </w:r>
+      <w:proofErr w:type="spellStart"/>
+      <w:r>
+        <w:rPr>
+          <w:bCs/>
+          <w:sz w:val="22"/>
+          <w:szCs w:val="22"/>
+        </w:rPr>
+        <w:t>Pissinou</w:t>
+      </w:r>
+      <w:proofErr w:type="spellEnd"/>
+      <w:r>
+        <w:rPr>
+          <w:bCs/>
+          <w:sz w:val="22"/>
+          <w:szCs w:val="22"/>
+        </w:rPr>
+        <w:t xml:space="preserve">, </w:t>
+      </w:r>
+      <w:proofErr w:type="spellStart"/>
+      <w:r>
+        <w:rPr>
+          <w:bCs/>
+          <w:sz w:val="22"/>
+          <w:szCs w:val="22"/>
+        </w:rPr>
+        <w:t>Samia</w:t>
+      </w:r>
+      <w:proofErr w:type="spellEnd"/>
+      <w:r>
+        <w:rPr>
+          <w:bCs/>
+          <w:sz w:val="22"/>
+          <w:szCs w:val="22"/>
+        </w:rPr>
+        <w:t xml:space="preserve"> </w:t>
+      </w:r>
+      <w:proofErr w:type="spellStart"/>
+      <w:r>
+        <w:rPr>
+          <w:bCs/>
+          <w:sz w:val="22"/>
+          <w:szCs w:val="22"/>
+        </w:rPr>
+        <w:t>Tasnim</w:t>
+      </w:r>
+      <w:proofErr w:type="spellEnd"/>
+    </w:p>
+    <w:p>
+      <w:pPr>
+        <w:pStyle w:val="Default"/>
+        <w:jc w:val="both"/>
+        <w:rPr>
+          <w:bCs/>
+          <w:sz w:val="22"/>
+          <w:szCs w:val="22"/>
+        </w:rPr>
+      </w:pPr>
+    </w:p>
+    <w:p>
+      <w:pPr>
+        <w:pStyle w:val="Default"/>
+        <w:jc w:val="both"/>
+        <w:rPr>
+          <w:bCs/>
+          <w:sz w:val="22"/>
+          <w:szCs w:val="22"/>
+        </w:rPr>
+      </w:pPr>
+      <w:r>
+        <w:rPr>
+          <w:b/>
+          <w:bCs/>
+          <w:sz w:val="22"/>
+          <w:szCs w:val="22"/>
+        </w:rPr>
+        <w:t>Neuro Image Research and Analysis Labs</w:t>
+      </w:r>
+      <w:r>
+        <w:rPr>
+          <w:b/>
+          <w:bCs/>
+          <w:sz w:val="22"/>
+          <w:szCs w:val="22"/>
+        </w:rPr>
+        <w:tab/>
+      </w:r>
+      <w:r>
+        <w:rPr>
+          <w:b/>
+          <w:bCs/>
+          <w:sz w:val="22"/>
+          <w:szCs w:val="22"/>
+        </w:rPr>
+        <w:tab/>
+      </w:r>
+      <w:r>
+        <w:rPr>
+          <w:b/>
+          <w:bCs/>
+          <w:sz w:val="22"/>
+          <w:szCs w:val="22"/>
+        </w:rPr>
+        <w:tab/>
+      </w:r>
+      <w:r>
+        <w:rPr>
+          <w:b/>
+          <w:bCs/>
+          <w:sz w:val="22"/>
+          <w:szCs w:val="22"/>
+        </w:rPr>
+        <w:tab/>
+      </w:r>
+      <w:r>
+        <w:rPr>
+          <w:b/>
+          <w:bCs/>
+          <w:sz w:val="22"/>
+          <w:szCs w:val="22"/>
+        </w:rPr>
+        <w:tab/>
+      </w:r>
+      <w:r>
+        <w:rPr>
+          <w:b/>
+          <w:bCs/>
+          <w:sz w:val="22"/>
+          <w:szCs w:val="22"/>
+        </w:rPr>
+        <w:tab/>
+      </w:r>
+      <w:r>
+        <w:rPr>
+          <w:b/>
+          <w:bCs/>
+          <w:sz w:val="22"/>
+          <w:szCs w:val="22"/>
+        </w:rPr>
+        <w:tab/>
+      </w:r>
+      <w:r>
+        <w:rPr>
+          <w:b/>
+          <w:bCs/>
+          <w:sz w:val="22"/>
+          <w:szCs w:val="22"/>
+        </w:rPr>
+        <w:tab/>
+      </w:r>
+      <w:r>
+        <w:rPr>
+          <w:bCs/>
+          <w:sz w:val="22"/>
+          <w:szCs w:val="22"/>
+        </w:rPr>
+        <w:t>Chapel Hill, NC</w:t>
+      </w:r>
+    </w:p>
+    <w:p>
+      <w:pPr>
+        <w:pStyle w:val="Default"/>
+        <w:jc w:val="both"/>
+        <w:rPr>
+          <w:bCs/>
+          <w:sz w:val="22"/>
+          <w:szCs w:val="22"/>
+        </w:rPr>
+      </w:pPr>
+      <w:r>
+        <w:rPr>
+          <w:bCs/>
+          <w:sz w:val="22"/>
+          <w:szCs w:val="22"/>
+        </w:rPr>
+        <w:t>Research Assistant</w:t>
+      </w:r>
+      <w:r>
+        <w:rPr>
+          <w:bCs/>
+          <w:sz w:val="22"/>
+          <w:szCs w:val="22"/>
+        </w:rPr>
+        <w:tab/>
+      </w:r>
+      <w:r>
+        <w:rPr>
+          <w:bCs/>
+          <w:sz w:val="22"/>
+          <w:szCs w:val="22"/>
+        </w:rPr>
+        <w:tab/>
+      </w:r>
+      <w:r>
+        <w:rPr>
+          <w:bCs/>
+          <w:sz w:val="22"/>
+          <w:szCs w:val="22"/>
+        </w:rPr>
+        <w:tab/>
+      </w:r>
+      <w:r>
+        <w:rPr>
+          <w:bCs/>
+          <w:sz w:val="22"/>
+          <w:szCs w:val="22"/>
+        </w:rPr>
+        <w:tab/>
+      </w:r>
+      <w:r>
+        <w:rPr>
+          <w:bCs/>
+          <w:sz w:val="22"/>
+          <w:szCs w:val="22"/>
+        </w:rPr>
+        <w:tab/>
+      </w:r>
+      <w:r>
+        <w:rPr>
+          <w:bCs/>
+          <w:sz w:val="22"/>
+          <w:szCs w:val="22"/>
+        </w:rPr>
+        <w:tab/>
+      </w:r>
+      <w:r>
+        <w:rPr>
+          <w:bCs/>
+          <w:sz w:val="22"/>
+          <w:szCs w:val="22"/>
+        </w:rPr>
+        <w:tab/>
+      </w:r>
+      <w:r>
+        <w:rPr>
+          <w:bCs/>
+          <w:sz w:val="22"/>
+          <w:szCs w:val="22"/>
+        </w:rPr>
+        <w:tab/>
+      </w:r>
+      <w:r>
+        <w:rPr>
+          <w:bCs/>
+          <w:sz w:val="22"/>
+          <w:szCs w:val="22"/>
+        </w:rPr>
+        <w:tab/>
+      </w:r>
+      <w:r>
+        <w:rPr>
+          <w:bCs/>
+          <w:sz w:val="22"/>
+          <w:szCs w:val="22"/>
+        </w:rPr>
+        <w:tab/>
+        <w:t xml:space="preserve">     June 2017-May 2018</w:t>
+      </w:r>
+    </w:p>
+    <w:p>
+      <w:pPr>
+        <w:pStyle w:val="Default"/>
+        <w:jc w:val="both"/>
+        <w:rPr>
+          <w:bCs/>
+          <w:sz w:val="22"/>
+          <w:szCs w:val="22"/>
+        </w:rPr>
+      </w:pPr>
+      <w:r>
+        <w:rPr>
+          <w:bCs/>
+          <w:sz w:val="22"/>
+          <w:szCs w:val="22"/>
+        </w:rPr>
+        <w:t xml:space="preserve">Mentors: Dr. Martin </w:t>
+      </w:r>
+      <w:proofErr w:type="spellStart"/>
+      <w:r>
+        <w:rPr>
+          <w:bCs/>
+          <w:sz w:val="22"/>
+          <w:szCs w:val="22"/>
+        </w:rPr>
+        <w:t>Styner</w:t>
+      </w:r>
+      <w:proofErr w:type="spellEnd"/>
+      <w:r>
+        <w:rPr>
+          <w:bCs/>
+          <w:sz w:val="22"/>
+          <w:szCs w:val="22"/>
+        </w:rPr>
+        <w:t xml:space="preserve">, and </w:t>
+      </w:r>
+      <w:r>
+        <w:rPr>
+          <w:bCs/>
+          <w:sz w:val="22"/>
+          <w:szCs w:val="22"/>
+        </w:rPr>
+        <w:t xml:space="preserve">Dr. </w:t>
+      </w:r>
+      <w:r>
+        <w:rPr>
+          <w:bCs/>
+          <w:sz w:val="22"/>
+          <w:szCs w:val="22"/>
+        </w:rPr>
+        <w:t>Sun-Hyung Kim</w:t>
+      </w:r>
+    </w:p>
+    <w:p>
+      <w:pPr>
+        <w:pStyle w:val="Default"/>
+        <w:jc w:val="both"/>
+        <w:rPr>
+          <w:b/>
+          <w:bCs/>
+          <w:sz w:val="22"/>
+          <w:szCs w:val="22"/>
+        </w:rPr>
+      </w:pPr>
+    </w:p>
+    <w:p>
+      <w:pPr>
+        <w:pStyle w:val="Default"/>
+        <w:jc w:val="both"/>
+        <w:rPr>
+          <w:b/>
+          <w:bCs/>
+          <w:sz w:val="22"/>
+          <w:szCs w:val="22"/>
+          <w:u w:val="single"/>
+        </w:rPr>
+      </w:pPr>
+      <w:r>
+        <w:rPr>
+          <w:b/>
+          <w:bCs/>
+          <w:sz w:val="22"/>
+          <w:szCs w:val="22"/>
+          <w:u w:val="single"/>
+        </w:rPr>
+        <w:t>WORK EXPERIENCE</w:t>
+      </w:r>
+    </w:p>
+    <w:p>
+      <w:pPr>
+        <w:pStyle w:val="Default"/>
+        <w:jc w:val="both"/>
+        <w:rPr>
+          <w:bCs/>
+          <w:sz w:val="22"/>
+          <w:szCs w:val="22"/>
+        </w:rPr>
+      </w:pPr>
+      <w:r>
+        <w:rPr>
+          <w:b/>
+          <w:bCs/>
+          <w:sz w:val="22"/>
+          <w:szCs w:val="22"/>
+        </w:rPr>
+        <w:t>Department of Computer Science, UNC</w:t>
+      </w:r>
+      <w:r>
+        <w:rPr>
+          <w:b/>
+          <w:bCs/>
+          <w:sz w:val="22"/>
+          <w:szCs w:val="22"/>
+        </w:rPr>
+        <w:tab/>
+      </w:r>
+      <w:r>
+        <w:rPr>
+          <w:b/>
+          <w:bCs/>
+          <w:sz w:val="22"/>
+          <w:szCs w:val="22"/>
+        </w:rPr>
+        <w:tab/>
+      </w:r>
+      <w:r>
+        <w:rPr>
+          <w:b/>
+          <w:bCs/>
+          <w:sz w:val="22"/>
+          <w:szCs w:val="22"/>
+        </w:rPr>
+        <w:tab/>
+      </w:r>
+      <w:r>
+        <w:rPr>
+          <w:b/>
+          <w:bCs/>
+          <w:sz w:val="22"/>
+          <w:szCs w:val="22"/>
+        </w:rPr>
+        <w:tab/>
+      </w:r>
+      <w:r>
+        <w:rPr>
+          <w:b/>
+          <w:bCs/>
+          <w:sz w:val="22"/>
+          <w:szCs w:val="22"/>
+        </w:rPr>
+        <w:tab/>
+      </w:r>
+      <w:r>
+        <w:rPr>
+          <w:b/>
+          <w:bCs/>
+          <w:sz w:val="22"/>
+          <w:szCs w:val="22"/>
+        </w:rPr>
+        <w:tab/>
+      </w:r>
+      <w:r>
+        <w:rPr>
+          <w:b/>
+          <w:bCs/>
+          <w:sz w:val="22"/>
+          <w:szCs w:val="22"/>
+        </w:rPr>
+        <w:tab/>
+      </w:r>
+      <w:r>
+        <w:rPr>
+          <w:b/>
+          <w:bCs/>
+          <w:sz w:val="22"/>
+          <w:szCs w:val="22"/>
+        </w:rPr>
+        <w:tab/>
+      </w:r>
+      <w:r>
+        <w:rPr>
+          <w:bCs/>
+          <w:sz w:val="22"/>
+          <w:szCs w:val="22"/>
+        </w:rPr>
+        <w:t>Chapel Hill, NC</w:t>
+      </w:r>
+    </w:p>
+    <w:p>
+      <w:pPr>
+        <w:pStyle w:val="Default"/>
+        <w:jc w:val="both"/>
+        <w:rPr>
+          <w:bCs/>
+          <w:sz w:val="22"/>
+          <w:szCs w:val="22"/>
+        </w:rPr>
+      </w:pPr>
+      <w:r>
+        <w:rPr>
+          <w:bCs/>
+          <w:sz w:val="22"/>
+          <w:szCs w:val="22"/>
+        </w:rPr>
+        <w:t>Undergraduate Learning Assistant (COMP 283)</w:t>
+      </w:r>
+      <w:r>
+        <w:rPr>
+          <w:bCs/>
+          <w:sz w:val="22"/>
+          <w:szCs w:val="22"/>
+        </w:rPr>
+        <w:tab/>
+      </w:r>
+      <w:r>
+        <w:rPr>
+          <w:bCs/>
+          <w:sz w:val="22"/>
+          <w:szCs w:val="22"/>
+        </w:rPr>
+        <w:tab/>
+      </w:r>
+      <w:r>
+        <w:rPr>
+          <w:bCs/>
+          <w:sz w:val="22"/>
+          <w:szCs w:val="22"/>
+        </w:rPr>
+        <w:tab/>
+      </w:r>
+      <w:r>
+        <w:rPr>
+          <w:bCs/>
+          <w:sz w:val="22"/>
+          <w:szCs w:val="22"/>
+        </w:rPr>
+        <w:tab/>
+      </w:r>
+      <w:r>
+        <w:rPr>
+          <w:bCs/>
+          <w:sz w:val="22"/>
+          <w:szCs w:val="22"/>
+        </w:rPr>
+        <w:tab/>
+      </w:r>
+      <w:r>
+        <w:rPr>
+          <w:bCs/>
+          <w:sz w:val="22"/>
+          <w:szCs w:val="22"/>
+        </w:rPr>
+        <w:tab/>
+        <w:t xml:space="preserve">          Fall 17, Spring 18, Fall 18</w:t>
+      </w:r>
+    </w:p>
+    <w:p>
+      <w:pPr>
+        <w:pStyle w:val="Default"/>
+        <w:jc w:val="both"/>
+        <w:rPr>
+          <w:bCs/>
+          <w:sz w:val="22"/>
+          <w:szCs w:val="22"/>
+        </w:rPr>
+      </w:pPr>
+      <w:r>
+        <w:rPr>
+          <w:bCs/>
+          <w:sz w:val="22"/>
+          <w:szCs w:val="22"/>
+        </w:rPr>
+        <w:t>Instructor</w:t>
+      </w:r>
       <w:r>
         <w:rPr>
           <w:bCs/>

</xml_diff>

<commit_message>
update November 28 2018
</commit_message>
<xml_diff>
--- a/cv/CV Sept 18.docx
+++ b/cv/CV Sept 18.docx
@@ -226,737 +226,674 @@
           <w:sz w:val="22"/>
           <w:szCs w:val="22"/>
         </w:rPr>
-        <w:t xml:space="preserve">image processing in neuroimaging, and data cleaning for mobile crowdsensing. Future research interests are in </w:t>
-      </w:r>
-      <w:r>
-        <w:rPr>
-          <w:sz w:val="22"/>
-          <w:szCs w:val="22"/>
-        </w:rPr>
-        <w:t xml:space="preserve">biomedical </w:t>
-      </w:r>
-      <w:r>
-        <w:rPr>
-          <w:sz w:val="22"/>
-          <w:szCs w:val="22"/>
-        </w:rPr>
-        <w:t xml:space="preserve">applications of </w:t>
-      </w:r>
-      <w:r>
-        <w:rPr>
-          <w:sz w:val="22"/>
-          <w:szCs w:val="22"/>
-        </w:rPr>
-        <w:t>machine</w:t>
-      </w:r>
-      <w:r>
-        <w:rPr>
-          <w:sz w:val="22"/>
-          <w:szCs w:val="22"/>
-        </w:rPr>
-        <w:t xml:space="preserve"> learning</w:t>
-      </w:r>
-      <w:r>
-        <w:rPr>
-          <w:sz w:val="22"/>
-          <w:szCs w:val="22"/>
-        </w:rPr>
-        <w:t xml:space="preserve"> </w:t>
-      </w:r>
-      <w:r>
-        <w:rPr>
-          <w:sz w:val="22"/>
-          <w:szCs w:val="22"/>
-        </w:rPr>
-        <w:t>particularly</w:t>
-      </w:r>
-      <w:r>
-        <w:rPr>
-          <w:sz w:val="22"/>
-          <w:szCs w:val="22"/>
-        </w:rPr>
-        <w:t xml:space="preserve"> robotics and </w:t>
-      </w:r>
-      <w:r>
-        <w:rPr>
-          <w:sz w:val="22"/>
-          <w:szCs w:val="22"/>
-        </w:rPr>
-        <w:t>imagin</w:t>
-      </w:r>
-      <w:r>
-        <w:rPr>
-          <w:sz w:val="22"/>
-          <w:szCs w:val="22"/>
-        </w:rPr>
-        <w:t>g</w:t>
-      </w:r>
-      <w:r>
-        <w:rPr>
-          <w:sz w:val="22"/>
-          <w:szCs w:val="22"/>
-        </w:rPr>
-        <w:t>.</w:t>
-      </w:r>
-    </w:p>
-    <w:p>
-      <w:pPr>
-        <w:pStyle w:val="Default"/>
-        <w:jc w:val="both"/>
-        <w:rPr>
-          <w:sz w:val="22"/>
-          <w:szCs w:val="22"/>
-        </w:rPr>
-      </w:pPr>
-    </w:p>
-    <w:p>
-      <w:pPr>
-        <w:pStyle w:val="Default"/>
-        <w:jc w:val="both"/>
-        <w:rPr>
-          <w:sz w:val="22"/>
-          <w:szCs w:val="22"/>
-          <w:u w:val="single"/>
-        </w:rPr>
-      </w:pPr>
-      <w:r>
-        <w:rPr>
-          <w:b/>
-          <w:bCs/>
-          <w:sz w:val="22"/>
-          <w:szCs w:val="22"/>
-          <w:u w:val="single"/>
-        </w:rPr>
-        <w:t xml:space="preserve">EDUCATION </w:t>
-      </w:r>
-    </w:p>
-    <w:p>
-      <w:pPr>
-        <w:pStyle w:val="Default"/>
-        <w:jc w:val="both"/>
-        <w:rPr>
-          <w:sz w:val="22"/>
-          <w:szCs w:val="22"/>
-        </w:rPr>
-      </w:pPr>
-      <w:r>
-        <w:rPr>
-          <w:b/>
-          <w:sz w:val="22"/>
-          <w:szCs w:val="22"/>
-        </w:rPr>
-        <w:t>University of North Carolina at Chapel Hill</w:t>
-      </w:r>
-      <w:r>
-        <w:rPr>
-          <w:b/>
-          <w:sz w:val="22"/>
-          <w:szCs w:val="22"/>
-        </w:rPr>
-        <w:t xml:space="preserve"> (Expected)</w:t>
-      </w:r>
-      <w:r>
-        <w:rPr>
-          <w:b/>
-          <w:sz w:val="22"/>
-          <w:szCs w:val="22"/>
-        </w:rPr>
-        <w:tab/>
-      </w:r>
-      <w:r>
-        <w:rPr>
-          <w:b/>
-          <w:sz w:val="22"/>
-          <w:szCs w:val="22"/>
-        </w:rPr>
-        <w:tab/>
-      </w:r>
-      <w:r>
-        <w:rPr>
-          <w:b/>
-          <w:sz w:val="22"/>
-          <w:szCs w:val="22"/>
-        </w:rPr>
-        <w:tab/>
-      </w:r>
-      <w:r>
-        <w:rPr>
-          <w:b/>
-          <w:sz w:val="22"/>
-          <w:szCs w:val="22"/>
-        </w:rPr>
-        <w:tab/>
-      </w:r>
-      <w:r>
-        <w:rPr>
-          <w:b/>
-          <w:sz w:val="22"/>
-          <w:szCs w:val="22"/>
-        </w:rPr>
-        <w:tab/>
-      </w:r>
-      <w:r>
-        <w:rPr>
-          <w:b/>
-          <w:sz w:val="22"/>
-          <w:szCs w:val="22"/>
-        </w:rPr>
-        <w:tab/>
-      </w:r>
-      <w:r>
-        <w:rPr>
-          <w:sz w:val="22"/>
-          <w:szCs w:val="22"/>
-        </w:rPr>
-        <w:t>Chapel Hill, NC</w:t>
-      </w:r>
-    </w:p>
-    <w:p>
-      <w:pPr>
-        <w:pStyle w:val="Default"/>
-        <w:jc w:val="both"/>
-        <w:rPr>
-          <w:sz w:val="22"/>
-          <w:szCs w:val="22"/>
-        </w:rPr>
-      </w:pPr>
-      <w:r>
-        <w:rPr>
-          <w:sz w:val="22"/>
-          <w:szCs w:val="22"/>
-        </w:rPr>
-        <w:t>B.S., Computer Science</w:t>
-      </w:r>
-      <w:r>
-        <w:rPr>
-          <w:sz w:val="22"/>
-          <w:szCs w:val="22"/>
-        </w:rPr>
-        <w:tab/>
-      </w:r>
-      <w:r>
-        <w:rPr>
-          <w:sz w:val="22"/>
-          <w:szCs w:val="22"/>
-        </w:rPr>
-        <w:tab/>
-      </w:r>
-      <w:r>
-        <w:rPr>
-          <w:sz w:val="22"/>
-          <w:szCs w:val="22"/>
-        </w:rPr>
-        <w:tab/>
-      </w:r>
-      <w:r>
-        <w:rPr>
-          <w:sz w:val="22"/>
-          <w:szCs w:val="22"/>
-        </w:rPr>
-        <w:tab/>
-      </w:r>
-      <w:r>
-        <w:rPr>
-          <w:sz w:val="22"/>
-          <w:szCs w:val="22"/>
-        </w:rPr>
-        <w:tab/>
-      </w:r>
-      <w:r>
-        <w:rPr>
-          <w:sz w:val="22"/>
-          <w:szCs w:val="22"/>
-        </w:rPr>
-        <w:tab/>
-      </w:r>
-      <w:r>
-        <w:rPr>
-          <w:sz w:val="22"/>
-          <w:szCs w:val="22"/>
-        </w:rPr>
-        <w:tab/>
-      </w:r>
-      <w:r>
-        <w:rPr>
-          <w:sz w:val="22"/>
-          <w:szCs w:val="22"/>
-        </w:rPr>
-        <w:tab/>
-      </w:r>
-      <w:r>
-        <w:rPr>
-          <w:sz w:val="22"/>
-          <w:szCs w:val="22"/>
-        </w:rPr>
-        <w:tab/>
-      </w:r>
-      <w:r>
-        <w:rPr>
-          <w:sz w:val="22"/>
-          <w:szCs w:val="22"/>
-        </w:rPr>
-        <w:tab/>
-        <w:t xml:space="preserve"> August 2015-May 2019</w:t>
-      </w:r>
-    </w:p>
-    <w:p>
-      <w:pPr>
-        <w:pStyle w:val="Default"/>
-        <w:jc w:val="both"/>
-        <w:rPr>
-          <w:sz w:val="22"/>
-          <w:szCs w:val="22"/>
-        </w:rPr>
-      </w:pPr>
-      <w:r>
-        <w:rPr>
-          <w:sz w:val="22"/>
-          <w:szCs w:val="22"/>
-        </w:rPr>
-        <w:t>Minors: Statistics</w:t>
-      </w:r>
-      <w:r>
-        <w:rPr>
-          <w:sz w:val="22"/>
-          <w:szCs w:val="22"/>
-        </w:rPr>
-        <w:t>, Neuroscience</w:t>
-      </w:r>
-    </w:p>
-    <w:p>
-      <w:pPr>
-        <w:pStyle w:val="Default"/>
-        <w:jc w:val="both"/>
-        <w:rPr>
-          <w:sz w:val="22"/>
-          <w:szCs w:val="22"/>
-        </w:rPr>
-      </w:pPr>
-    </w:p>
-    <w:p>
-      <w:pPr>
-        <w:pStyle w:val="Default"/>
-        <w:jc w:val="both"/>
-        <w:rPr>
-          <w:b/>
-          <w:sz w:val="22"/>
-          <w:szCs w:val="22"/>
-          <w:u w:val="single"/>
-        </w:rPr>
-      </w:pPr>
-      <w:r>
-        <w:rPr>
-          <w:b/>
-          <w:sz w:val="22"/>
-          <w:szCs w:val="22"/>
-          <w:u w:val="single"/>
-        </w:rPr>
-        <w:t>PRESENTATIONS, PRECEDINGS, AND PAPERS</w:t>
-      </w:r>
-    </w:p>
-    <w:p>
-      <w:pPr>
-        <w:pStyle w:val="Default"/>
-        <w:jc w:val="both"/>
-        <w:rPr>
-          <w:sz w:val="22"/>
-          <w:szCs w:val="22"/>
-        </w:rPr>
-      </w:pPr>
-      <w:r>
-        <w:rPr>
-          <w:i/>
-          <w:sz w:val="22"/>
-          <w:szCs w:val="22"/>
-        </w:rPr>
-        <w:t>Reputation-Aware Data Fusion and Malicious Participant Detection in Mobile Crowdsensing</w:t>
-      </w:r>
-      <w:r>
-        <w:rPr>
-          <w:sz w:val="22"/>
-          <w:szCs w:val="22"/>
-        </w:rPr>
-        <w:t xml:space="preserve"> (Submitted)</w:t>
-      </w:r>
-      <w:r>
-        <w:rPr>
-          <w:sz w:val="22"/>
-          <w:szCs w:val="22"/>
-        </w:rPr>
-        <w:t xml:space="preserve">      Seattle, WA</w:t>
-      </w:r>
-    </w:p>
-    <w:p>
-      <w:pPr>
-        <w:pStyle w:val="Default"/>
-        <w:jc w:val="both"/>
-        <w:rPr>
-          <w:sz w:val="22"/>
-          <w:szCs w:val="22"/>
-        </w:rPr>
-      </w:pPr>
-      <w:r>
-        <w:rPr>
-          <w:sz w:val="22"/>
-          <w:szCs w:val="22"/>
-        </w:rPr>
-        <w:t xml:space="preserve">IEEE Big Data 2018, </w:t>
-      </w:r>
-      <w:proofErr w:type="spellStart"/>
-      <w:r>
-        <w:rPr>
-          <w:sz w:val="22"/>
-          <w:szCs w:val="22"/>
-        </w:rPr>
-        <w:t>BigCyber</w:t>
-      </w:r>
-      <w:proofErr w:type="spellEnd"/>
-      <w:r>
-        <w:rPr>
-          <w:sz w:val="22"/>
-          <w:szCs w:val="22"/>
-        </w:rPr>
-        <w:t xml:space="preserve"> Workshop</w:t>
-      </w:r>
-      <w:r>
-        <w:rPr>
-          <w:sz w:val="22"/>
-          <w:szCs w:val="22"/>
-        </w:rPr>
-        <w:tab/>
-      </w:r>
-      <w:r>
-        <w:rPr>
-          <w:sz w:val="22"/>
-          <w:szCs w:val="22"/>
-        </w:rPr>
-        <w:tab/>
-      </w:r>
-      <w:r>
-        <w:rPr>
-          <w:sz w:val="22"/>
-          <w:szCs w:val="22"/>
-        </w:rPr>
-        <w:tab/>
-      </w:r>
-      <w:r>
-        <w:rPr>
-          <w:sz w:val="22"/>
-          <w:szCs w:val="22"/>
-        </w:rPr>
-        <w:tab/>
-      </w:r>
-      <w:r>
-        <w:rPr>
-          <w:sz w:val="22"/>
-          <w:szCs w:val="22"/>
-        </w:rPr>
-        <w:tab/>
-      </w:r>
-      <w:r>
-        <w:rPr>
-          <w:sz w:val="22"/>
-          <w:szCs w:val="22"/>
-        </w:rPr>
-        <w:tab/>
-      </w:r>
-      <w:proofErr w:type="gramStart"/>
-      <w:r>
-        <w:rPr>
-          <w:sz w:val="22"/>
-          <w:szCs w:val="22"/>
-        </w:rPr>
-        <w:tab/>
-        <w:t xml:space="preserve">  December</w:t>
-      </w:r>
-      <w:proofErr w:type="gramEnd"/>
-      <w:r>
-        <w:rPr>
-          <w:sz w:val="22"/>
-          <w:szCs w:val="22"/>
-        </w:rPr>
-        <w:t xml:space="preserve"> 10-13, 2018</w:t>
-      </w:r>
-    </w:p>
-    <w:p>
-      <w:pPr>
-        <w:pStyle w:val="Default"/>
-        <w:jc w:val="both"/>
-        <w:rPr>
-          <w:b/>
-          <w:sz w:val="22"/>
-          <w:szCs w:val="22"/>
-          <w:u w:val="single"/>
-        </w:rPr>
-      </w:pPr>
-    </w:p>
-    <w:p>
-      <w:pPr>
-        <w:pStyle w:val="Default"/>
-        <w:jc w:val="both"/>
-        <w:rPr>
-          <w:sz w:val="22"/>
-          <w:szCs w:val="22"/>
-        </w:rPr>
-      </w:pPr>
-      <w:r>
-        <w:rPr>
-          <w:i/>
-          <w:sz w:val="22"/>
-          <w:szCs w:val="22"/>
-        </w:rPr>
-        <w:t>Adapting the CIVET Pipeline to Rhesus Macaque Brains</w:t>
-      </w:r>
-      <w:r>
-        <w:rPr>
-          <w:sz w:val="22"/>
-          <w:szCs w:val="22"/>
-        </w:rPr>
-        <w:tab/>
-      </w:r>
-      <w:r>
-        <w:rPr>
-          <w:sz w:val="22"/>
-          <w:szCs w:val="22"/>
-        </w:rPr>
-        <w:tab/>
-      </w:r>
-      <w:r>
-        <w:rPr>
-          <w:sz w:val="22"/>
-          <w:szCs w:val="22"/>
-        </w:rPr>
-        <w:tab/>
-      </w:r>
-      <w:r>
-        <w:rPr>
-          <w:sz w:val="22"/>
-          <w:szCs w:val="22"/>
-        </w:rPr>
-        <w:tab/>
-      </w:r>
-      <w:r>
-        <w:rPr>
-          <w:sz w:val="22"/>
-          <w:szCs w:val="22"/>
-        </w:rPr>
-        <w:tab/>
-      </w:r>
-      <w:r>
-        <w:rPr>
-          <w:sz w:val="22"/>
-          <w:szCs w:val="22"/>
-        </w:rPr>
-        <w:tab/>
-        <w:t xml:space="preserve">         </w:t>
-      </w:r>
-      <w:r>
-        <w:rPr>
-          <w:sz w:val="22"/>
-          <w:szCs w:val="22"/>
-        </w:rPr>
-        <w:tab/>
-        <w:t xml:space="preserve">      Raleigh, NC</w:t>
-      </w:r>
-    </w:p>
-    <w:p>
-      <w:pPr>
-        <w:pStyle w:val="Default"/>
-        <w:jc w:val="both"/>
-        <w:rPr>
-          <w:sz w:val="22"/>
-          <w:szCs w:val="22"/>
-        </w:rPr>
-      </w:pPr>
-      <w:r>
-        <w:rPr>
-          <w:sz w:val="22"/>
-          <w:szCs w:val="22"/>
-        </w:rPr>
-        <w:t>State of North Carolina Undergraduate Research Symposium</w:t>
-      </w:r>
-      <w:r>
-        <w:rPr>
-          <w:sz w:val="22"/>
-          <w:szCs w:val="22"/>
-        </w:rPr>
-        <w:tab/>
-      </w:r>
-      <w:r>
-        <w:rPr>
-          <w:sz w:val="22"/>
-          <w:szCs w:val="22"/>
-        </w:rPr>
-        <w:tab/>
-      </w:r>
-      <w:r>
-        <w:rPr>
-          <w:sz w:val="22"/>
-          <w:szCs w:val="22"/>
-        </w:rPr>
-        <w:tab/>
-      </w:r>
-      <w:r>
-        <w:rPr>
-          <w:sz w:val="22"/>
-          <w:szCs w:val="22"/>
-        </w:rPr>
-        <w:tab/>
-      </w:r>
-      <w:r>
-        <w:rPr>
-          <w:sz w:val="22"/>
-          <w:szCs w:val="22"/>
-        </w:rPr>
-        <w:tab/>
-        <w:t xml:space="preserve">       November 10, 2018</w:t>
-      </w:r>
-    </w:p>
-    <w:p>
-      <w:pPr>
-        <w:pStyle w:val="Default"/>
-        <w:jc w:val="both"/>
-        <w:rPr>
-          <w:sz w:val="22"/>
-          <w:szCs w:val="22"/>
-        </w:rPr>
-      </w:pPr>
-    </w:p>
-    <w:p>
-      <w:pPr>
-        <w:pStyle w:val="Default"/>
-        <w:jc w:val="both"/>
-        <w:rPr>
-          <w:sz w:val="22"/>
-          <w:szCs w:val="22"/>
-        </w:rPr>
-      </w:pPr>
-      <w:r>
-        <w:rPr>
-          <w:i/>
-          <w:sz w:val="22"/>
-          <w:szCs w:val="22"/>
-        </w:rPr>
-        <w:t>Adapting the CIVET Pipeline for Macaque Brains</w:t>
-      </w:r>
-      <w:r>
-        <w:rPr>
-          <w:sz w:val="22"/>
-          <w:szCs w:val="22"/>
-        </w:rPr>
-        <w:tab/>
-      </w:r>
-      <w:r>
-        <w:rPr>
-          <w:sz w:val="22"/>
-          <w:szCs w:val="22"/>
-        </w:rPr>
-        <w:tab/>
-      </w:r>
-      <w:r>
-        <w:rPr>
-          <w:sz w:val="22"/>
-          <w:szCs w:val="22"/>
-        </w:rPr>
-        <w:tab/>
-      </w:r>
-      <w:r>
-        <w:rPr>
-          <w:sz w:val="22"/>
-          <w:szCs w:val="22"/>
-        </w:rPr>
-        <w:tab/>
-      </w:r>
-      <w:r>
-        <w:rPr>
-          <w:sz w:val="22"/>
-          <w:szCs w:val="22"/>
-        </w:rPr>
-        <w:tab/>
-      </w:r>
-      <w:r>
-        <w:rPr>
-          <w:sz w:val="22"/>
-          <w:szCs w:val="22"/>
-        </w:rPr>
-        <w:tab/>
-      </w:r>
-      <w:r>
-        <w:rPr>
-          <w:sz w:val="22"/>
-          <w:szCs w:val="22"/>
-        </w:rPr>
-        <w:tab/>
-        <w:t xml:space="preserve">Chapel Hill, NC </w:t>
-      </w:r>
-    </w:p>
-    <w:p>
-      <w:pPr>
-        <w:pStyle w:val="Default"/>
-        <w:jc w:val="both"/>
-        <w:rPr>
-          <w:sz w:val="22"/>
-          <w:szCs w:val="22"/>
-        </w:rPr>
-      </w:pPr>
-      <w:r>
-        <w:rPr>
-          <w:sz w:val="22"/>
-          <w:szCs w:val="22"/>
-        </w:rPr>
-        <w:t xml:space="preserve">University of North Carolina Computer Science Research Symposium </w:t>
-      </w:r>
-      <w:r>
-        <w:rPr>
-          <w:sz w:val="22"/>
-          <w:szCs w:val="22"/>
-        </w:rPr>
-        <w:tab/>
-      </w:r>
-      <w:r>
-        <w:rPr>
-          <w:sz w:val="22"/>
-          <w:szCs w:val="22"/>
-        </w:rPr>
-        <w:tab/>
-      </w:r>
-      <w:r>
-        <w:rPr>
-          <w:sz w:val="22"/>
-          <w:szCs w:val="22"/>
-        </w:rPr>
-        <w:tab/>
-      </w:r>
-      <w:r>
-        <w:rPr>
-          <w:sz w:val="22"/>
-          <w:szCs w:val="22"/>
-        </w:rPr>
-        <w:tab/>
-      </w:r>
-      <w:r>
-        <w:rPr>
-          <w:sz w:val="22"/>
-          <w:szCs w:val="22"/>
-        </w:rPr>
-        <w:tab/>
-        <w:t xml:space="preserve">   </w:t>
-      </w:r>
-      <w:r>
-        <w:rPr>
-          <w:sz w:val="22"/>
-          <w:szCs w:val="22"/>
-        </w:rPr>
-        <w:t xml:space="preserve"> </w:t>
+        <w:t xml:space="preserve">image processing in neuroimaging, and data cleaning for mobile crowdsensing. </w:t>
+      </w:r>
+      <w:r>
+        <w:rPr>
+          <w:sz w:val="22"/>
+          <w:szCs w:val="22"/>
+        </w:rPr>
+        <w:t>I hope to do research on modeling human behavior in the real world in the future.</w:t>
       </w:r>
       <w:bookmarkStart w:id="0" w:name="_GoBack"/>
       <w:bookmarkEnd w:id="0"/>
-      <w:r>
-        <w:rPr>
-          <w:sz w:val="22"/>
-          <w:szCs w:val="22"/>
-        </w:rPr>
-        <w:t>April 16</w:t>
+    </w:p>
+    <w:p>
+      <w:pPr>
+        <w:pStyle w:val="Default"/>
+        <w:jc w:val="both"/>
+        <w:rPr>
+          <w:sz w:val="22"/>
+          <w:szCs w:val="22"/>
+        </w:rPr>
+      </w:pPr>
+    </w:p>
+    <w:p>
+      <w:pPr>
+        <w:pStyle w:val="Default"/>
+        <w:jc w:val="both"/>
+        <w:rPr>
+          <w:sz w:val="22"/>
+          <w:szCs w:val="22"/>
+          <w:u w:val="single"/>
+        </w:rPr>
+      </w:pPr>
+      <w:r>
+        <w:rPr>
+          <w:b/>
+          <w:bCs/>
+          <w:sz w:val="22"/>
+          <w:szCs w:val="22"/>
+          <w:u w:val="single"/>
+        </w:rPr>
+        <w:t xml:space="preserve">EDUCATION </w:t>
+      </w:r>
+    </w:p>
+    <w:p>
+      <w:pPr>
+        <w:pStyle w:val="Default"/>
+        <w:jc w:val="both"/>
+        <w:rPr>
+          <w:sz w:val="22"/>
+          <w:szCs w:val="22"/>
+        </w:rPr>
+      </w:pPr>
+      <w:r>
+        <w:rPr>
+          <w:b/>
+          <w:sz w:val="22"/>
+          <w:szCs w:val="22"/>
+        </w:rPr>
+        <w:t>University of North Carolina at Chapel Hill</w:t>
+      </w:r>
+      <w:r>
+        <w:rPr>
+          <w:b/>
+          <w:sz w:val="22"/>
+          <w:szCs w:val="22"/>
+        </w:rPr>
+        <w:t xml:space="preserve"> (Expected)</w:t>
+      </w:r>
+      <w:r>
+        <w:rPr>
+          <w:b/>
+          <w:sz w:val="22"/>
+          <w:szCs w:val="22"/>
+        </w:rPr>
+        <w:tab/>
+      </w:r>
+      <w:r>
+        <w:rPr>
+          <w:b/>
+          <w:sz w:val="22"/>
+          <w:szCs w:val="22"/>
+        </w:rPr>
+        <w:tab/>
+      </w:r>
+      <w:r>
+        <w:rPr>
+          <w:b/>
+          <w:sz w:val="22"/>
+          <w:szCs w:val="22"/>
+        </w:rPr>
+        <w:tab/>
+      </w:r>
+      <w:r>
+        <w:rPr>
+          <w:b/>
+          <w:sz w:val="22"/>
+          <w:szCs w:val="22"/>
+        </w:rPr>
+        <w:tab/>
+      </w:r>
+      <w:r>
+        <w:rPr>
+          <w:b/>
+          <w:sz w:val="22"/>
+          <w:szCs w:val="22"/>
+        </w:rPr>
+        <w:tab/>
+      </w:r>
+      <w:r>
+        <w:rPr>
+          <w:b/>
+          <w:sz w:val="22"/>
+          <w:szCs w:val="22"/>
+        </w:rPr>
+        <w:tab/>
+      </w:r>
+      <w:r>
+        <w:rPr>
+          <w:sz w:val="22"/>
+          <w:szCs w:val="22"/>
+        </w:rPr>
+        <w:t>Chapel Hill, NC</w:t>
+      </w:r>
+    </w:p>
+    <w:p>
+      <w:pPr>
+        <w:pStyle w:val="Default"/>
+        <w:jc w:val="both"/>
+        <w:rPr>
+          <w:sz w:val="22"/>
+          <w:szCs w:val="22"/>
+        </w:rPr>
+      </w:pPr>
+      <w:r>
+        <w:rPr>
+          <w:sz w:val="22"/>
+          <w:szCs w:val="22"/>
+        </w:rPr>
+        <w:t>B.S., Computer Science</w:t>
+      </w:r>
+      <w:r>
+        <w:rPr>
+          <w:sz w:val="22"/>
+          <w:szCs w:val="22"/>
+        </w:rPr>
+        <w:tab/>
+      </w:r>
+      <w:r>
+        <w:rPr>
+          <w:sz w:val="22"/>
+          <w:szCs w:val="22"/>
+        </w:rPr>
+        <w:tab/>
+      </w:r>
+      <w:r>
+        <w:rPr>
+          <w:sz w:val="22"/>
+          <w:szCs w:val="22"/>
+        </w:rPr>
+        <w:tab/>
+      </w:r>
+      <w:r>
+        <w:rPr>
+          <w:sz w:val="22"/>
+          <w:szCs w:val="22"/>
+        </w:rPr>
+        <w:tab/>
+      </w:r>
+      <w:r>
+        <w:rPr>
+          <w:sz w:val="22"/>
+          <w:szCs w:val="22"/>
+        </w:rPr>
+        <w:tab/>
+      </w:r>
+      <w:r>
+        <w:rPr>
+          <w:sz w:val="22"/>
+          <w:szCs w:val="22"/>
+        </w:rPr>
+        <w:tab/>
+      </w:r>
+      <w:r>
+        <w:rPr>
+          <w:sz w:val="22"/>
+          <w:szCs w:val="22"/>
+        </w:rPr>
+        <w:tab/>
+      </w:r>
+      <w:r>
+        <w:rPr>
+          <w:sz w:val="22"/>
+          <w:szCs w:val="22"/>
+        </w:rPr>
+        <w:tab/>
+      </w:r>
+      <w:r>
+        <w:rPr>
+          <w:sz w:val="22"/>
+          <w:szCs w:val="22"/>
+        </w:rPr>
+        <w:tab/>
+      </w:r>
+      <w:r>
+        <w:rPr>
+          <w:sz w:val="22"/>
+          <w:szCs w:val="22"/>
+        </w:rPr>
+        <w:tab/>
+        <w:t xml:space="preserve"> August 2015-May 2019</w:t>
+      </w:r>
+    </w:p>
+    <w:p>
+      <w:pPr>
+        <w:pStyle w:val="Default"/>
+        <w:jc w:val="both"/>
+        <w:rPr>
+          <w:sz w:val="22"/>
+          <w:szCs w:val="22"/>
+        </w:rPr>
+      </w:pPr>
+      <w:r>
+        <w:rPr>
+          <w:sz w:val="22"/>
+          <w:szCs w:val="22"/>
+        </w:rPr>
+        <w:t>Minors: Statistics</w:t>
+      </w:r>
+      <w:r>
+        <w:rPr>
+          <w:sz w:val="22"/>
+          <w:szCs w:val="22"/>
+        </w:rPr>
+        <w:t>, Neuroscience</w:t>
+      </w:r>
+    </w:p>
+    <w:p>
+      <w:pPr>
+        <w:pStyle w:val="Default"/>
+        <w:jc w:val="both"/>
+        <w:rPr>
+          <w:sz w:val="22"/>
+          <w:szCs w:val="22"/>
+        </w:rPr>
+      </w:pPr>
+    </w:p>
+    <w:p>
+      <w:pPr>
+        <w:pStyle w:val="Default"/>
+        <w:jc w:val="both"/>
+        <w:rPr>
+          <w:b/>
+          <w:sz w:val="22"/>
+          <w:szCs w:val="22"/>
+          <w:u w:val="single"/>
+        </w:rPr>
+      </w:pPr>
+      <w:r>
+        <w:rPr>
+          <w:b/>
+          <w:sz w:val="22"/>
+          <w:szCs w:val="22"/>
+          <w:u w:val="single"/>
+        </w:rPr>
+        <w:t>PRESENTATIONS, PRECEDINGS, AND PAPERS</w:t>
+      </w:r>
+    </w:p>
+    <w:p>
+      <w:pPr>
+        <w:pStyle w:val="Default"/>
+        <w:jc w:val="both"/>
+        <w:rPr>
+          <w:sz w:val="22"/>
+          <w:szCs w:val="22"/>
+        </w:rPr>
+      </w:pPr>
+      <w:r>
+        <w:rPr>
+          <w:i/>
+          <w:sz w:val="22"/>
+          <w:szCs w:val="22"/>
+        </w:rPr>
+        <w:t>Reputation-Aware Data Fusion and Malicious Participant Detection in Mobile Crowdsensing</w:t>
+      </w:r>
+      <w:r>
+        <w:rPr>
+          <w:sz w:val="22"/>
+          <w:szCs w:val="22"/>
+        </w:rPr>
+        <w:tab/>
+      </w:r>
+      <w:r>
+        <w:rPr>
+          <w:sz w:val="22"/>
+          <w:szCs w:val="22"/>
+        </w:rPr>
+        <w:tab/>
+      </w:r>
+      <w:r>
+        <w:rPr>
+          <w:sz w:val="22"/>
+          <w:szCs w:val="22"/>
+        </w:rPr>
+        <w:t xml:space="preserve">      Seattle, WA</w:t>
+      </w:r>
+    </w:p>
+    <w:p>
+      <w:pPr>
+        <w:pStyle w:val="Default"/>
+        <w:jc w:val="both"/>
+        <w:rPr>
+          <w:sz w:val="22"/>
+          <w:szCs w:val="22"/>
+        </w:rPr>
+      </w:pPr>
+      <w:r>
+        <w:rPr>
+          <w:sz w:val="22"/>
+          <w:szCs w:val="22"/>
+        </w:rPr>
+        <w:t xml:space="preserve">IEEE Big Data 2018, </w:t>
+      </w:r>
+      <w:proofErr w:type="spellStart"/>
+      <w:r>
+        <w:rPr>
+          <w:sz w:val="22"/>
+          <w:szCs w:val="22"/>
+        </w:rPr>
+        <w:t>BigCyber</w:t>
+      </w:r>
+      <w:proofErr w:type="spellEnd"/>
+      <w:r>
+        <w:rPr>
+          <w:sz w:val="22"/>
+          <w:szCs w:val="22"/>
+        </w:rPr>
+        <w:t xml:space="preserve"> Workshop</w:t>
+      </w:r>
+      <w:r>
+        <w:rPr>
+          <w:sz w:val="22"/>
+          <w:szCs w:val="22"/>
+        </w:rPr>
+        <w:tab/>
+      </w:r>
+      <w:r>
+        <w:rPr>
+          <w:sz w:val="22"/>
+          <w:szCs w:val="22"/>
+        </w:rPr>
+        <w:tab/>
+      </w:r>
+      <w:r>
+        <w:rPr>
+          <w:sz w:val="22"/>
+          <w:szCs w:val="22"/>
+        </w:rPr>
+        <w:tab/>
+      </w:r>
+      <w:r>
+        <w:rPr>
+          <w:sz w:val="22"/>
+          <w:szCs w:val="22"/>
+        </w:rPr>
+        <w:tab/>
+      </w:r>
+      <w:r>
+        <w:rPr>
+          <w:sz w:val="22"/>
+          <w:szCs w:val="22"/>
+        </w:rPr>
+        <w:tab/>
+      </w:r>
+      <w:r>
+        <w:rPr>
+          <w:sz w:val="22"/>
+          <w:szCs w:val="22"/>
+        </w:rPr>
+        <w:tab/>
+      </w:r>
+      <w:proofErr w:type="gramStart"/>
+      <w:r>
+        <w:rPr>
+          <w:sz w:val="22"/>
+          <w:szCs w:val="22"/>
+        </w:rPr>
+        <w:tab/>
+        <w:t xml:space="preserve">  December</w:t>
+      </w:r>
+      <w:proofErr w:type="gramEnd"/>
+      <w:r>
+        <w:rPr>
+          <w:sz w:val="22"/>
+          <w:szCs w:val="22"/>
+        </w:rPr>
+        <w:t xml:space="preserve"> 10-13, 2018</w:t>
+      </w:r>
+    </w:p>
+    <w:p>
+      <w:pPr>
+        <w:pStyle w:val="Default"/>
+        <w:jc w:val="both"/>
+        <w:rPr>
+          <w:b/>
+          <w:sz w:val="22"/>
+          <w:szCs w:val="22"/>
+          <w:u w:val="single"/>
+        </w:rPr>
+      </w:pPr>
+    </w:p>
+    <w:p>
+      <w:pPr>
+        <w:pStyle w:val="Default"/>
+        <w:jc w:val="both"/>
+        <w:rPr>
+          <w:sz w:val="22"/>
+          <w:szCs w:val="22"/>
+        </w:rPr>
+      </w:pPr>
+      <w:r>
+        <w:rPr>
+          <w:i/>
+          <w:sz w:val="22"/>
+          <w:szCs w:val="22"/>
+        </w:rPr>
+        <w:t>Adapting the CIVET Pipeline to Rhesus Macaque Brains</w:t>
+      </w:r>
+      <w:r>
+        <w:rPr>
+          <w:sz w:val="22"/>
+          <w:szCs w:val="22"/>
+        </w:rPr>
+        <w:tab/>
+      </w:r>
+      <w:r>
+        <w:rPr>
+          <w:sz w:val="22"/>
+          <w:szCs w:val="22"/>
+        </w:rPr>
+        <w:tab/>
+      </w:r>
+      <w:r>
+        <w:rPr>
+          <w:sz w:val="22"/>
+          <w:szCs w:val="22"/>
+        </w:rPr>
+        <w:tab/>
+      </w:r>
+      <w:r>
+        <w:rPr>
+          <w:sz w:val="22"/>
+          <w:szCs w:val="22"/>
+        </w:rPr>
+        <w:tab/>
+      </w:r>
+      <w:r>
+        <w:rPr>
+          <w:sz w:val="22"/>
+          <w:szCs w:val="22"/>
+        </w:rPr>
+        <w:tab/>
+      </w:r>
+      <w:r>
+        <w:rPr>
+          <w:sz w:val="22"/>
+          <w:szCs w:val="22"/>
+        </w:rPr>
+        <w:tab/>
+        <w:t xml:space="preserve">         </w:t>
+      </w:r>
+      <w:r>
+        <w:rPr>
+          <w:sz w:val="22"/>
+          <w:szCs w:val="22"/>
+        </w:rPr>
+        <w:tab/>
+        <w:t xml:space="preserve">      Raleigh, NC</w:t>
+      </w:r>
+    </w:p>
+    <w:p>
+      <w:pPr>
+        <w:pStyle w:val="Default"/>
+        <w:jc w:val="both"/>
+        <w:rPr>
+          <w:sz w:val="22"/>
+          <w:szCs w:val="22"/>
+        </w:rPr>
+      </w:pPr>
+      <w:r>
+        <w:rPr>
+          <w:sz w:val="22"/>
+          <w:szCs w:val="22"/>
+        </w:rPr>
+        <w:t>State of North Carolina Undergraduate Research Symposium</w:t>
+      </w:r>
+      <w:r>
+        <w:rPr>
+          <w:sz w:val="22"/>
+          <w:szCs w:val="22"/>
+        </w:rPr>
+        <w:tab/>
+      </w:r>
+      <w:r>
+        <w:rPr>
+          <w:sz w:val="22"/>
+          <w:szCs w:val="22"/>
+        </w:rPr>
+        <w:tab/>
+      </w:r>
+      <w:r>
+        <w:rPr>
+          <w:sz w:val="22"/>
+          <w:szCs w:val="22"/>
+        </w:rPr>
+        <w:tab/>
+      </w:r>
+      <w:r>
+        <w:rPr>
+          <w:sz w:val="22"/>
+          <w:szCs w:val="22"/>
+        </w:rPr>
+        <w:tab/>
+      </w:r>
+      <w:r>
+        <w:rPr>
+          <w:sz w:val="22"/>
+          <w:szCs w:val="22"/>
+        </w:rPr>
+        <w:tab/>
+        <w:t xml:space="preserve">       November 10, 2018</w:t>
+      </w:r>
+    </w:p>
+    <w:p>
+      <w:pPr>
+        <w:pStyle w:val="Default"/>
+        <w:jc w:val="both"/>
+        <w:rPr>
+          <w:sz w:val="22"/>
+          <w:szCs w:val="22"/>
+        </w:rPr>
+      </w:pPr>
+    </w:p>
+    <w:p>
+      <w:pPr>
+        <w:pStyle w:val="Default"/>
+        <w:jc w:val="both"/>
+        <w:rPr>
+          <w:sz w:val="22"/>
+          <w:szCs w:val="22"/>
+        </w:rPr>
+      </w:pPr>
+      <w:r>
+        <w:rPr>
+          <w:i/>
+          <w:sz w:val="22"/>
+          <w:szCs w:val="22"/>
+        </w:rPr>
+        <w:t>Adapting the CIVET Pipeline for Macaque Brains</w:t>
+      </w:r>
+      <w:r>
+        <w:rPr>
+          <w:sz w:val="22"/>
+          <w:szCs w:val="22"/>
+        </w:rPr>
+        <w:tab/>
+      </w:r>
+      <w:r>
+        <w:rPr>
+          <w:sz w:val="22"/>
+          <w:szCs w:val="22"/>
+        </w:rPr>
+        <w:tab/>
+      </w:r>
+      <w:r>
+        <w:rPr>
+          <w:sz w:val="22"/>
+          <w:szCs w:val="22"/>
+        </w:rPr>
+        <w:tab/>
+      </w:r>
+      <w:r>
+        <w:rPr>
+          <w:sz w:val="22"/>
+          <w:szCs w:val="22"/>
+        </w:rPr>
+        <w:tab/>
+      </w:r>
+      <w:r>
+        <w:rPr>
+          <w:sz w:val="22"/>
+          <w:szCs w:val="22"/>
+        </w:rPr>
+        <w:tab/>
+      </w:r>
+      <w:r>
+        <w:rPr>
+          <w:sz w:val="22"/>
+          <w:szCs w:val="22"/>
+        </w:rPr>
+        <w:tab/>
+      </w:r>
+      <w:r>
+        <w:rPr>
+          <w:sz w:val="22"/>
+          <w:szCs w:val="22"/>
+        </w:rPr>
+        <w:tab/>
+        <w:t xml:space="preserve">Chapel Hill, NC </w:t>
+      </w:r>
+    </w:p>
+    <w:p>
+      <w:pPr>
+        <w:pStyle w:val="Default"/>
+        <w:jc w:val="both"/>
+        <w:rPr>
+          <w:sz w:val="22"/>
+          <w:szCs w:val="22"/>
+        </w:rPr>
+      </w:pPr>
+      <w:r>
+        <w:rPr>
+          <w:sz w:val="22"/>
+          <w:szCs w:val="22"/>
+        </w:rPr>
+        <w:t xml:space="preserve">University of North Carolina Computer Science Research Symposium </w:t>
+      </w:r>
+      <w:r>
+        <w:rPr>
+          <w:sz w:val="22"/>
+          <w:szCs w:val="22"/>
+        </w:rPr>
+        <w:tab/>
+      </w:r>
+      <w:r>
+        <w:rPr>
+          <w:sz w:val="22"/>
+          <w:szCs w:val="22"/>
+        </w:rPr>
+        <w:tab/>
+      </w:r>
+      <w:r>
+        <w:rPr>
+          <w:sz w:val="22"/>
+          <w:szCs w:val="22"/>
+        </w:rPr>
+        <w:tab/>
+      </w:r>
+      <w:r>
+        <w:rPr>
+          <w:sz w:val="22"/>
+          <w:szCs w:val="22"/>
+        </w:rPr>
+        <w:tab/>
+      </w:r>
+      <w:r>
+        <w:rPr>
+          <w:sz w:val="22"/>
+          <w:szCs w:val="22"/>
+        </w:rPr>
+        <w:tab/>
+        <w:t xml:space="preserve">   </w:t>
+      </w:r>
+      <w:r>
+        <w:rPr>
+          <w:sz w:val="22"/>
+          <w:szCs w:val="22"/>
+        </w:rPr>
+        <w:t xml:space="preserve"> April 16</w:t>
       </w:r>
       <w:r>
         <w:rPr>
@@ -2713,6 +2650,8 @@
         <w:pStyle w:val="Default"/>
         <w:jc w:val="both"/>
         <w:rPr>
+          <w:b/>
+          <w:bCs/>
           <w:sz w:val="22"/>
           <w:szCs w:val="22"/>
           <w:u w:val="single"/>
@@ -2743,6 +2682,23 @@
           <w:sz w:val="22"/>
           <w:szCs w:val="22"/>
         </w:rPr>
+        <w:t>Undergraduate Learning Assistant of the Year Nominee, 2018</w:t>
+      </w:r>
+    </w:p>
+    <w:p>
+      <w:pPr>
+        <w:pStyle w:val="Default"/>
+        <w:jc w:val="both"/>
+        <w:rPr>
+          <w:sz w:val="22"/>
+          <w:szCs w:val="22"/>
+        </w:rPr>
+      </w:pPr>
+      <w:r>
+        <w:rPr>
+          <w:sz w:val="22"/>
+          <w:szCs w:val="22"/>
+        </w:rPr>
         <w:t>NC State Math Contest Scholarship Winner</w:t>
       </w:r>
       <w:r>
@@ -2758,37 +2714,6 @@
           <w:szCs w:val="22"/>
         </w:rPr>
         <w:t>2015</w:t>
-      </w:r>
-    </w:p>
-    <w:p>
-      <w:pPr>
-        <w:pStyle w:val="Default"/>
-        <w:jc w:val="both"/>
-        <w:rPr>
-          <w:sz w:val="22"/>
-          <w:szCs w:val="22"/>
-        </w:rPr>
-      </w:pPr>
-      <w:r>
-        <w:rPr>
-          <w:sz w:val="22"/>
-          <w:szCs w:val="22"/>
-        </w:rPr>
-        <w:t>Undergraduate Learning Assistant of the Year Nominee</w:t>
-      </w:r>
-      <w:r>
-        <w:rPr>
-          <w:sz w:val="22"/>
-          <w:szCs w:val="22"/>
-        </w:rPr>
-        <w:t xml:space="preserve">, </w:t>
-      </w:r>
-      <w:r>
-        <w:rPr>
-          <w:sz w:val="22"/>
-          <w:szCs w:val="22"/>
-        </w:rPr>
-        <w:t>2018</w:t>
       </w:r>
     </w:p>
     <w:sectPr>

</xml_diff>